<commit_message>
WOrking through suggested changes
</commit_message>
<xml_diff>
--- a/revision2/vo-manuscript--MASTER--v3.docx
+++ b/revision2/vo-manuscript--MASTER--v3.docx
@@ -83,11 +83,35 @@
         <w:pStyle w:val="Abstract"/>
         <w:rPr/>
       </w:pPr>
+      <w:del w:id="0" w:author="Unknown Author" w:date="2022-04-12T20:16:58Z">
+        <w:r>
+          <w:rPr>
+            <w:rStyle w:val="Definition"/>
+          </w:rPr>
+          <w:delText>In</w:delText>
+        </w:r>
+      </w:del>
+      <w:ins w:id="1" w:author="Unknown Author" w:date="2022-04-12T20:16:58Z">
+        <w:r>
+          <w:rPr>
+            <w:rStyle w:val="Definition"/>
+          </w:rPr>
+          <w:t>When describin</w:t>
+        </w:r>
+      </w:ins>
+      <w:ins w:id="2" w:author="Unknown Author" w:date="2022-04-12T20:17:00Z">
+        <w:r>
+          <w:rPr>
+            <w:rStyle w:val="Definition"/>
+          </w:rPr>
+          <w:t>g and</w:t>
+        </w:r>
+      </w:ins>
       <w:r>
         <w:rPr>
           <w:rStyle w:val="Definition"/>
         </w:rPr>
-        <w:t>In illustrating vertebrae, it is important to consistently depict their orientation, so we can objectively assess and compare the slope of the neural arch, neural canal, or articular surfaces. However, differing vertebral shapes across taxa and across regions of the spinal column make it difficult to maintain consistency, or even define what we mean by the directions “cranial” and “caudal”. Consequently, characters such as “Neural arch slopes cranially 30° relative to the vertical” are disputable rather than objective measurements. Cranial and caudal are defined as directed along the horizontal axis, but several different definitions of “horizontal” are possible:</w:t>
+        <w:t xml:space="preserve"> illustrating vertebrae, it is important to consistently depict their orientation, so we can objectively assess and compare the slope of the neural arch, neural canal, or articular surfaces. However, differing vertebral shapes across taxa and across regions of the spinal column make it difficult to maintain consistency, or even define what we mean by the directions “cranial” and “caudal”. Consequently, characters such as “Neural arch slopes cranially 30° relative to the vertical” are disputable rather than objective measurements. Cranial and caudal are defined as directed along the horizontal axis, but several different definitions of “horizontal” are possible:</w:t>
       </w:r>
     </w:p>
     <w:p>
@@ -684,44 +708,36 @@
       <w:bookmarkEnd w:id="1"/>
       <w:r>
         <w:rPr/>
-        <w:t xml:space="preserve"> would become a caudal slope of 5°. Characters such as these may be used in a phylogenetic analysis, as for example C460 of Mannion et al. (2019), “Middle cervical neural spines, orientation of anterior margin in lateral view: vertical or sloping posterodorsally (0); anteriorly inclined (1)”. In such cases, the orientation in which the vertebra is examined can affect the scoring of a taxon, and potentially the tree topology recovered by the analysis. Orientation of vertebrae is therefore potentially crucial for descriptive purposes.</w:t>
-      </w:r>
-    </w:p>
-    <w:p>
-      <w:pPr>
-        <w:pStyle w:val="TextBody"/>
-        <w:rPr/>
-      </w:pPr>
-      <w:r>
-        <w:rPr/>
-        <w:t>[Figure 1 here]</w:t>
-      </w:r>
-    </w:p>
-    <w:p>
-      <w:pPr>
-        <w:pStyle w:val="TextBody"/>
-        <w:rPr/>
-      </w:pPr>
-      <w:r>
-        <w:rPr/>
-        <w:t>Beyond the simple need to measure angles of inclinations against an objectively defined baseline, there are biological questions for which we cannot give a well-defined answer except in the context of a well-defined vertebral orientation. For example, although the spinal cord does not completely fill the neural canal in most vertebrates, the cross-sectional area of the neural canal does vary in concert with the cross-sectional area of the spinal cord</w:t>
-      </w:r>
-      <w:ins w:id="0" w:author="Unknown Author" w:date="2022-04-12T10:14:29Z">
+        <w:t xml:space="preserve"> would become a caudal slope of 5°. Characters such as these may be used in a phylogenetic analysis, as for example </w:t>
+      </w:r>
+      <w:del w:id="3" w:author="Unknown Author" w:date="2022-04-12T20:17:34Z">
+        <w:r>
+          <w:rPr/>
+          <w:delText>C</w:delText>
+        </w:r>
+      </w:del>
+      <w:ins w:id="4" w:author="Unknown Author" w:date="2022-04-12T20:17:34Z">
+        <w:r>
+          <w:rPr/>
+          <w:t xml:space="preserve">character </w:t>
+        </w:r>
+      </w:ins>
+      <w:r>
+        <w:rPr/>
+        <w:t>460 of Mannion et al. (2019), “Middle cervical neural spines, orientation of anterior margin in lateral view: vertical or sloping posterodorsally (0); anteriorly inclined (1)”. In such cases, the orientation in which the vertebra is examined can affect the scoring of a taxon, and potentially the tree topology recovered by the analysis. Orientation of vertebrae is therefore potentially crucial for descriptive purposes.</w:t>
+      </w:r>
+      <w:ins w:id="5" w:author="Unknown Author" w:date="2022-04-12T20:37:37Z">
         <w:r>
           <w:rPr/>
           <w:t xml:space="preserve"> </w:t>
         </w:r>
       </w:ins>
-      <w:ins w:id="1" w:author="Unknown Author" w:date="2022-04-12T10:14:29Z">
+      <w:ins w:id="6" w:author="Unknown Author" w:date="2022-04-12T20:37:37Z">
         <w:r>
           <w:rPr/>
-          <w:t>(Giffin 1990)</w:t>
+          <w:t>Similarly, morphometric analyses use landmark descriptions such as “anterior ventral mid-point of centrum” and “posterior left lateral-most point of centrum” (Randau et al. 2017:supplementary file ESM2:table S2, homologous dataset landmarks 1 and 12). Such landmark descriptions must be interpreted in the context of a specific orientation of the vertebra being measured: in the absence of an explicit baseline, observations and measurements cannot be independently replicated.</w:t>
         </w:r>
       </w:ins>
-      <w:r>
-        <w:rPr/>
-        <w:t>. This allows us to estimate serial variation in spinal cord diameter, and to make inferences regarding gross patterns of limb use in extinct animals, including dinosaurs (Giffin 1990, 1992, 1995a, b). These estimates and inferences depend on the cross-sectional area of the neural canal — but the apparent area varies depending on how a vertebra is oriented when the measurement is taken. In most cases, sighting directly along the neural canal will maximize the apparent cross-sectional area of the neural canal as seen in cranial or caudal view. If the neural canal and articular surfaces of the centrum are not orthogonal, orienting the vertebra according to the verticality of the articular surfaces will result in a decreased apparent diameter of the neural canal (Figure 2).</w:t>
-      </w:r>
     </w:p>
     <w:p>
       <w:pPr>
@@ -730,6 +746,176 @@
       </w:pPr>
       <w:r>
         <w:rPr/>
+        <w:t>[Figure 1 here]</w:t>
+      </w:r>
+    </w:p>
+    <w:p>
+      <w:pPr>
+        <w:pStyle w:val="TextBody"/>
+        <w:rPr/>
+      </w:pPr>
+      <w:del w:id="7" w:author="Unknown Author" w:date="2022-04-12T21:01:09Z">
+        <w:r>
+          <w:rPr/>
+          <w:delText xml:space="preserve">Beyond the </w:delText>
+        </w:r>
+      </w:del>
+      <w:del w:id="8" w:author="Unknown Author" w:date="2022-04-12T20:32:41Z">
+        <w:r>
+          <w:rPr/>
+          <w:delText xml:space="preserve">simple </w:delText>
+        </w:r>
+      </w:del>
+      <w:del w:id="9" w:author="Unknown Author" w:date="2022-04-12T21:01:09Z">
+        <w:r>
+          <w:rPr/>
+          <w:delText>need to measure angles of inclinations against an objectively defined baseline, t</w:delText>
+        </w:r>
+      </w:del>
+      <w:ins w:id="10" w:author="Unknown Author" w:date="2022-04-12T21:01:09Z">
+        <w:r>
+          <w:rPr/>
+          <w:t>T</w:t>
+        </w:r>
+      </w:ins>
+      <w:r>
+        <w:rPr/>
+        <w:t xml:space="preserve">here are </w:t>
+      </w:r>
+      <w:ins w:id="11" w:author="Unknown Author" w:date="2022-04-12T21:01:13Z">
+        <w:r>
+          <w:rPr/>
+          <w:t xml:space="preserve">also </w:t>
+        </w:r>
+      </w:ins>
+      <w:r>
+        <w:rPr/>
+        <w:t>biological questions for which we cannot give a well-defined answer except in the context of a well-defined vertebral orientation. For example, although the spinal cord does not completely fill the neural canal in most vertebrates, the cross-sectional area of the neural canal does vary in concert with the cross-sectional area of the spinal cord</w:t>
+      </w:r>
+      <w:ins w:id="12" w:author="Unknown Author" w:date="2022-04-12T10:14:29Z">
+        <w:r>
+          <w:rPr/>
+          <w:t xml:space="preserve"> (Giffin 1990)</w:t>
+        </w:r>
+      </w:ins>
+      <w:r>
+        <w:rPr/>
+        <w:t xml:space="preserve">. This allows us to estimate serial variation in spinal cord diameter, and to make inferences regarding gross patterns of limb use in extinct animals, including dinosaurs (Giffin 1990, 1992, 1995a, b). These estimates and inferences depend on the cross-sectional area of the neural canal — but </w:t>
+      </w:r>
+      <w:ins w:id="13" w:author="Unknown Author" w:date="2022-04-12T22:08:41Z">
+        <w:r>
+          <w:rPr/>
+          <w:t xml:space="preserve">when determining this from photographs, </w:t>
+        </w:r>
+      </w:ins>
+      <w:ins w:id="14" w:author="Unknown Author" w:date="2022-04-12T22:09:01Z">
+        <w:r>
+          <w:rPr/>
+          <w:t xml:space="preserve">as is often necessary when access to the specimens is not convenient, </w:t>
+        </w:r>
+      </w:ins>
+      <w:r>
+        <w:rPr/>
+        <w:t xml:space="preserve">the apparent area </w:t>
+      </w:r>
+      <w:del w:id="15" w:author="Unknown Author" w:date="2022-04-12T22:09:18Z">
+        <w:r>
+          <w:rPr/>
+          <w:delText xml:space="preserve">varies </w:delText>
+        </w:r>
+      </w:del>
+      <w:r>
+        <w:rPr/>
+        <w:t>depend</w:t>
+      </w:r>
+      <w:ins w:id="16" w:author="Unknown Author" w:date="2022-04-12T22:09:23Z">
+        <w:r>
+          <w:rPr/>
+          <w:t>s</w:t>
+        </w:r>
+      </w:ins>
+      <w:del w:id="17" w:author="Unknown Author" w:date="2022-04-12T22:09:24Z">
+        <w:r>
+          <w:rPr/>
+          <w:delText>ing</w:delText>
+        </w:r>
+      </w:del>
+      <w:r>
+        <w:rPr/>
+        <w:t xml:space="preserve"> on how </w:t>
+      </w:r>
+      <w:del w:id="18" w:author="Unknown Author" w:date="2022-04-12T22:09:29Z">
+        <w:r>
+          <w:rPr/>
+          <w:delText>a</w:delText>
+        </w:r>
+      </w:del>
+      <w:ins w:id="19" w:author="Unknown Author" w:date="2022-04-12T22:09:29Z">
+        <w:r>
+          <w:rPr/>
+          <w:t>the</w:t>
+        </w:r>
+      </w:ins>
+      <w:r>
+        <w:rPr/>
+        <w:t xml:space="preserve"> vertebra is oriented </w:t>
+      </w:r>
+      <w:del w:id="20" w:author="Unknown Author" w:date="2022-04-12T22:09:48Z">
+        <w:r>
+          <w:rPr/>
+          <w:delText>when the measurement is taken</w:delText>
+        </w:r>
+      </w:del>
+      <w:ins w:id="21" w:author="Unknown Author" w:date="2022-04-12T22:09:48Z">
+        <w:r>
+          <w:rPr/>
+          <w:t>in the available images</w:t>
+        </w:r>
+      </w:ins>
+      <w:r>
+        <w:rPr/>
+        <w:t xml:space="preserve">. In most cases, sighting directly along the neural canal will maximize the apparent cross-sectional area of the neural canal as seen in cranial or caudal view. If the neural canal and articular surfaces of the centrum are not orthogonal, </w:t>
+      </w:r>
+      <w:ins w:id="22" w:author="Unknown Author" w:date="2022-04-12T22:10:55Z">
+        <w:r>
+          <w:rPr/>
+          <w:t xml:space="preserve">using an image </w:t>
+        </w:r>
+      </w:ins>
+      <w:ins w:id="23" w:author="Unknown Author" w:date="2022-04-12T22:11:03Z">
+        <w:r>
+          <w:rPr/>
+          <w:t xml:space="preserve">in which the vertebra is </w:t>
+        </w:r>
+      </w:ins>
+      <w:r>
+        <w:rPr/>
+        <w:t>orient</w:t>
+      </w:r>
+      <w:ins w:id="24" w:author="Unknown Author" w:date="2022-04-12T22:11:09Z">
+        <w:r>
+          <w:rPr/>
+          <w:t>ed</w:t>
+        </w:r>
+      </w:ins>
+      <w:del w:id="25" w:author="Unknown Author" w:date="2022-04-12T22:11:11Z">
+        <w:r>
+          <w:rPr/>
+          <w:delText>ing the vertebra</w:delText>
+        </w:r>
+      </w:del>
+      <w:r>
+        <w:rPr/>
+        <w:t xml:space="preserve"> according to the verticality of the articular surfaces will result in a decreased apparent diameter of the neural canal (Figure 2).</w:t>
+      </w:r>
+    </w:p>
+    <w:p>
+      <w:pPr>
+        <w:pStyle w:val="TextBody"/>
+        <w:rPr/>
+      </w:pPr>
+      <w:r>
+        <w:rPr/>
         <w:t>[Figure 2 here]</w:t>
       </w:r>
     </w:p>
@@ -740,7 +926,23 @@
       </w:pPr>
       <w:r>
         <w:rPr/>
-        <w:t>For determining neural canal cross-section to estimate spinal cord size, we would prefer to orient the vertebra according to the long axis of the neural canal, as in Figure 2C–D. For other purposes, such as measuring the articular surface area of the centrum to estimate biomechanical loading or intervertebral cartilage properties, we might prefer to orient the vertebra with the articular surfaces vertical, as in Figure 2A–B. More generally, the complexity of vertebral geometry requires careful thought as to which definition of horizontality is appropriate in each analytical context.</w:t>
+        <w:t>For determining neural canal cross-section to estimate spinal cord size, we would prefer to orient the vertebra according to the long axis of the neural canal, as in Figure 2C–D. For other purposes, such as measuring the articular surface area of the centrum to estimate biomechanical loading or intervertebral cartilage properties</w:t>
+      </w:r>
+      <w:ins w:id="26" w:author="Unknown Author" w:date="2022-04-12T22:17:31Z">
+        <w:r>
+          <w:rPr/>
+          <w:t xml:space="preserve"> </w:t>
+        </w:r>
+      </w:ins>
+      <w:ins w:id="27" w:author="Unknown Author" w:date="2022-04-12T22:17:31Z">
+        <w:r>
+          <w:rPr/>
+          <w:t>(e.g. Christian 2002)</w:t>
+        </w:r>
+      </w:ins>
+      <w:r>
+        <w:rPr/>
+        <w:t>, we might prefer to orient the vertebra with the articular surfaces vertical, as in Figure 2A–B. More generally, the complexity of vertebral geometry requires careful thought as to which definition of horizontality is appropriate in each analytical context.</w:t>
       </w:r>
     </w:p>
     <w:p>
@@ -763,7 +965,7 @@
         <w:rPr/>
         <w:t xml:space="preserve"> (reproduced here</w:t>
       </w:r>
-      <w:ins w:id="2" w:author="Unknown Author" w:date="2022-04-12T00:30:13Z">
+      <w:ins w:id="28" w:author="Unknown Author" w:date="2022-04-12T00:30:13Z">
         <w:r>
           <w:rPr/>
           <w:t xml:space="preserve"> in modified form</w:t>
@@ -835,7 +1037,23 @@
       </w:pPr>
       <w:r>
         <w:rPr/>
-        <w:t>Instead, we seek abstract notions of “horizontal”, “cranial” and “caudal” that apply irrespective of the specific posture adopted by an animal — something that is especially important for the study of extinct animals for which habitual posture cannot be known with certainty and remains controversial (e.g. sauropod neck posture: Stevens and Parrish 1999 vs. Taylor et al. 2009). Our goal is to have an objective standard by which to assess properties such as the slope of a neural arch.</w:t>
+        <w:t xml:space="preserve">Instead, we seek abstract notions of “horizontal”, “cranial” and “caudal” that apply irrespective of the specific posture adopted by an animal — something that is especially important for the study of extinct animals for which habitual posture cannot be known with certainty and remains controversial (e.g. sauropod neck posture: Stevens and Parrish 1999 vs. Taylor et al. 2009). Our goal is to have an objective standard by which to assess </w:t>
+      </w:r>
+      <w:ins w:id="29" w:author="Unknown Author" w:date="2022-04-12T22:29:40Z">
+        <w:r>
+          <w:rPr/>
+          <w:t>and describe the anatomical properties of vertebrae in a repeatable manner</w:t>
+        </w:r>
+      </w:ins>
+      <w:del w:id="30" w:author="Unknown Author" w:date="2022-04-12T22:29:44Z">
+        <w:r>
+          <w:rPr/>
+          <w:delText>properties such as the slope of a neural arch</w:delText>
+        </w:r>
+      </w:del>
+      <w:r>
+        <w:rPr/>
+        <w:t>.</w:t>
       </w:r>
     </w:p>
     <w:p>
@@ -937,13 +1155,13 @@
         <w:rPr/>
         <w:t>, the definitions proposed herein appl</w:t>
       </w:r>
-      <w:ins w:id="3" w:author="Unknown Author" w:date="2022-04-12T00:32:32Z">
+      <w:ins w:id="31" w:author="Unknown Author" w:date="2022-04-12T00:32:32Z">
         <w:r>
           <w:rPr/>
           <w:t>y</w:t>
         </w:r>
       </w:ins>
-      <w:del w:id="4" w:author="Unknown Author" w:date="2022-04-12T00:32:34Z">
+      <w:del w:id="32" w:author="Unknown Author" w:date="2022-04-12T00:32:34Z">
         <w:r>
           <w:rPr/>
           <w:delText>ies</w:delText>
@@ -1301,7 +1519,7 @@
         <w:rPr/>
         <w:t>And even for elongate vertebrae, this immediately intuitive approach breaks down when considered in detail. A line between the cranial and caudal articular surfaces at half height sounds simple, but to determine half-height we need to establish where the dorsal and ventral margins of the articular surfaces are, and this is not always clear, especially for fossil vertebrae. In Figure 5C, the upper blue lines at each end of the vertebra mark the dorsalmost extent of the two articular surfaces, and are not difficult to determine. But the ventralmost extent of both surfaces is much more ambiguous. Candidate ventral extents are shown by the other blue lines. Cranially (to the right), the ventralmost line is aligned with the ventralmost point on the cranial part of the vertebra, but it is not certain that this is part of the articular condyle rather than some other process; the two lines immediately above show two other points on the curvature of the condyle that could be interpreted as its ventralmost extent. The same problem is more extreme with respect to the ventral margin of the caudal articular surface (left side of Figure 5C). Only with the benefit of a caudal view</w:t>
       </w:r>
-      <w:ins w:id="5" w:author="Unknown Author" w:date="2022-04-12T00:33:03Z">
+      <w:ins w:id="33" w:author="Unknown Author" w:date="2022-04-12T00:33:03Z">
         <w:r>
           <w:rPr/>
           <w:t>, or access to the specimen or a 3D model,</w:t>
@@ -1455,7 +1673,7 @@
         </w:rPr>
         <w:t xml:space="preserve">[Figure </w:t>
       </w:r>
-      <w:del w:id="6" w:author="Unknown Author" w:date="2022-04-12T00:33:44Z">
+      <w:del w:id="34" w:author="Unknown Author" w:date="2022-04-12T00:33:44Z">
         <w:r>
           <w:rPr>
             <w:b w:val="false"/>
@@ -1464,7 +1682,7 @@
           <w:delText>G</w:delText>
         </w:r>
       </w:del>
-      <w:ins w:id="7" w:author="Unknown Author" w:date="2022-04-12T00:33:44Z">
+      <w:ins w:id="35" w:author="Unknown Author" w:date="2022-04-12T00:33:44Z">
         <w:r>
           <w:rPr>
             <w:b w:val="false"/>
@@ -2429,7 +2647,23 @@
       </w:r>
       <w:r>
         <w:rPr/>
-        <w:t>, “forward sloping”). Had Mannion’s preferred orientation been adopted, the forward slope would not be sufficiently strong to warrant a diagnostic role, and the validity of the taxon would have been undermined. It is similarly important to use a consistent orientation when scoring taxa for slope-related phylogenetic characters like C460 of Mannion et al. (2019)’s analysis.</w:t>
+        <w:t xml:space="preserve">, “forward sloping”). Had Mannion’s preferred orientation been adopted, the forward slope would not be sufficiently strong to warrant a diagnostic role, and the validity of the taxon would have been undermined. It is similarly important to use a consistent orientation when scoring taxa for slope-related phylogenetic characters like </w:t>
+      </w:r>
+      <w:del w:id="36" w:author="Unknown Author" w:date="2022-04-12T20:17:43Z">
+        <w:r>
+          <w:rPr/>
+          <w:delText>C</w:delText>
+        </w:r>
+      </w:del>
+      <w:ins w:id="37" w:author="Unknown Author" w:date="2022-04-12T20:17:43Z">
+        <w:r>
+          <w:rPr/>
+          <w:t xml:space="preserve">character </w:t>
+        </w:r>
+      </w:ins>
+      <w:r>
+        <w:rPr/>
+        <w:t>460 of Mannion et al. (2019)’s analysis.</w:t>
       </w:r>
     </w:p>
     <w:p>
@@ -2517,13 +2751,13 @@
         <w:rPr/>
         <w:t>First, we thank Phil Mannion (</w:t>
       </w:r>
-      <w:del w:id="8" w:author="Unknown Author" w:date="2022-04-12T00:34:11Z">
+      <w:del w:id="38" w:author="Unknown Author" w:date="2022-04-12T00:34:11Z">
         <w:r>
           <w:rPr/>
           <w:delText>Imperial</w:delText>
         </w:r>
       </w:del>
-      <w:ins w:id="9" w:author="Unknown Author" w:date="2022-04-12T00:34:11Z">
+      <w:ins w:id="39" w:author="Unknown Author" w:date="2022-04-12T00:34:11Z">
         <w:r>
           <w:rPr/>
           <w:t>University</w:t>
@@ -2544,7 +2778,7 @@
         <w:rPr/>
         <w:t xml:space="preserve"> manuscript and for giving us permission to quote relevant excepts in the current paper. We also thank Marc Vincent for permission to reproduce his photograph in Figure 4</w:t>
       </w:r>
-      <w:ins w:id="10" w:author="Unknown Author" w:date="2022-04-12T00:34:22Z">
+      <w:ins w:id="40" w:author="Unknown Author" w:date="2022-04-12T00:34:22Z">
         <w:r>
           <w:rPr/>
           <w:t>,</w:t>
@@ -2909,32 +3143,78 @@
         <w:ind w:left="283" w:right="0" w:hanging="283"/>
         <w:rPr/>
       </w:pPr>
-      <w:r>
-        <w:rPr/>
-        <w:t xml:space="preserve">Giffin, Emily B. 1990. Gross spinal anatomy and limb use in living and fossil reptiles. </w:t>
-      </w:r>
-      <w:r>
-        <w:rPr>
-          <w:i/>
-          <w:iCs/>
-        </w:rPr>
-        <w:t>Paleobiology</w:t>
-      </w:r>
-      <w:r>
-        <w:rPr/>
-        <w:t xml:space="preserve"> </w:t>
-      </w:r>
-      <w:r>
-        <w:rPr>
-          <w:b/>
-          <w:bCs/>
-        </w:rPr>
-        <w:t>16(4)</w:t>
-      </w:r>
-      <w:r>
-        <w:rPr/>
-        <w:t>:448–458.</w:t>
-      </w:r>
+      <w:ins w:id="43" w:author="Unknown Author" w:date="2022-04-12T22:20:47Z">
+        <w:r>
+          <w:rPr/>
+          <w:t xml:space="preserve">Christian, Andreas. </w:t>
+        </w:r>
+      </w:ins>
+      <w:ins w:id="44" w:author="Unknown Author" w:date="2022-04-12T22:20:47Z">
+        <w:r>
+          <w:rPr/>
+          <w:t xml:space="preserve">2002. </w:t>
+        </w:r>
+      </w:ins>
+      <w:ins w:id="45" w:author="Unknown Author" w:date="2022-04-12T22:20:47Z">
+        <w:r>
+          <w:rPr/>
+          <w:t xml:space="preserve">Neck posture and overall body design in </w:t>
+        </w:r>
+      </w:ins>
+      <w:ins w:id="46" w:author="Unknown Author" w:date="2022-04-12T22:20:47Z">
+        <w:r>
+          <w:rPr/>
+          <w:t>s</w:t>
+        </w:r>
+      </w:ins>
+      <w:ins w:id="47" w:author="Unknown Author" w:date="2022-04-12T22:20:47Z">
+        <w:r>
+          <w:rPr/>
+          <w:t xml:space="preserve">auropods. </w:t>
+        </w:r>
+      </w:ins>
+      <w:ins w:id="48" w:author="Unknown Author" w:date="2022-04-12T22:20:47Z">
+        <w:r>
+          <w:rPr>
+            <w:i/>
+            <w:iCs/>
+          </w:rPr>
+          <w:t>Mitteilungen aus dem Museum für Naturkunde, Berlin, Geowissenschaften</w:t>
+        </w:r>
+      </w:ins>
+      <w:ins w:id="49" w:author="Unknown Author" w:date="2022-04-12T22:20:47Z">
+        <w:r>
+          <w:rPr/>
+          <w:t xml:space="preserve"> </w:t>
+        </w:r>
+      </w:ins>
+      <w:ins w:id="50" w:author="Unknown Author" w:date="2022-04-12T22:20:47Z">
+        <w:r>
+          <w:rPr>
+            <w:b/>
+            <w:bCs/>
+          </w:rPr>
+          <w:t>5</w:t>
+        </w:r>
+      </w:ins>
+      <w:ins w:id="51" w:author="Unknown Author" w:date="2022-04-12T22:20:47Z">
+        <w:r>
+          <w:rPr/>
+          <w:t xml:space="preserve">:271–281. </w:t>
+        </w:r>
+      </w:ins>
+      <w:ins w:id="52" w:author="Unknown Author" w:date="2022-04-12T22:20:47Z">
+        <w:r>
+          <w:rPr/>
+          <w:t>doi</w:t>
+        </w:r>
+      </w:ins>
+      <w:ins w:id="53" w:author="Unknown Author" w:date="2022-04-12T22:20:47Z">
+        <w:r>
+          <w:rPr/>
+          <w:t>:10.1002/mmng.20020050116</w:t>
+        </w:r>
+      </w:ins>
     </w:p>
     <w:p>
       <w:pPr>
@@ -2948,14 +3228,14 @@
       </w:pPr>
       <w:r>
         <w:rPr/>
-        <w:t xml:space="preserve">Giffin, Emily B. 1992. Functional implications of neural canal anatomy in recent and fossil marine carnivores. </w:t>
-      </w:r>
-      <w:r>
-        <w:rPr>
-          <w:i/>
-          <w:iCs/>
-        </w:rPr>
-        <w:t>Journal of Morphology</w:t>
+        <w:t xml:space="preserve">Giffin, Emily B. 1990. Gross spinal anatomy and limb use in living and fossil reptiles. </w:t>
+      </w:r>
+      <w:r>
+        <w:rPr>
+          <w:i/>
+          <w:iCs/>
+        </w:rPr>
+        <w:t>Paleobiology</w:t>
       </w:r>
       <w:r>
         <w:rPr/>
@@ -2966,11 +3246,11 @@
           <w:b/>
           <w:bCs/>
         </w:rPr>
-        <w:t>214(3)</w:t>
-      </w:r>
-      <w:r>
-        <w:rPr/>
-        <w:t>:357–374.</w:t>
+        <w:t>16(4)</w:t>
+      </w:r>
+      <w:r>
+        <w:rPr/>
+        <w:t>:448–458.</w:t>
       </w:r>
     </w:p>
     <w:p>
@@ -2985,18 +3265,29 @@
       </w:pPr>
       <w:r>
         <w:rPr/>
-        <w:t xml:space="preserve">Giffin, Emily B. 1995a. Functional interpretation of spinal anatomy in living and fossil amniotes. pp. 235–248 in: Jeffrey J. Thomason (ed.), </w:t>
-      </w:r>
-      <w:r>
-        <w:rPr>
-          <w:i/>
-          <w:iCs/>
-        </w:rPr>
-        <w:t>Functional morphology in vertebrate paleontology</w:t>
-      </w:r>
-      <w:r>
-        <w:rPr/>
-        <w:t>. Cambridge University Press, Cambridge, UK.</w:t>
+        <w:t xml:space="preserve">Giffin, Emily B. 1992. Functional implications of neural canal anatomy in recent and fossil marine carnivores. </w:t>
+      </w:r>
+      <w:r>
+        <w:rPr>
+          <w:i/>
+          <w:iCs/>
+        </w:rPr>
+        <w:t>Journal of Morphology</w:t>
+      </w:r>
+      <w:r>
+        <w:rPr/>
+        <w:t xml:space="preserve"> </w:t>
+      </w:r>
+      <w:r>
+        <w:rPr>
+          <w:b/>
+          <w:bCs/>
+        </w:rPr>
+        <w:t>214(3)</w:t>
+      </w:r>
+      <w:r>
+        <w:rPr/>
+        <w:t>:357–374.</w:t>
       </w:r>
     </w:p>
     <w:p>
@@ -3011,29 +3302,18 @@
       </w:pPr>
       <w:r>
         <w:rPr/>
-        <w:t xml:space="preserve">Giffin, Emily B. 1995b. Postcranial paleoneurology of the Diapsida. </w:t>
-      </w:r>
-      <w:r>
-        <w:rPr>
-          <w:i/>
-          <w:iCs/>
-        </w:rPr>
-        <w:t>Journal of Zoology</w:t>
-      </w:r>
-      <w:r>
-        <w:rPr/>
-        <w:t xml:space="preserve"> </w:t>
-      </w:r>
-      <w:r>
-        <w:rPr>
-          <w:b/>
-          <w:bCs/>
-        </w:rPr>
-        <w:t>235(3)</w:t>
-      </w:r>
-      <w:r>
-        <w:rPr/>
-        <w:t>:389–410.</w:t>
+        <w:t xml:space="preserve">Giffin, Emily B. 1995a. Functional interpretation of spinal anatomy in living and fossil amniotes. pp. 235–248 in: Jeffrey J. Thomason (ed.), </w:t>
+      </w:r>
+      <w:r>
+        <w:rPr>
+          <w:i/>
+          <w:iCs/>
+        </w:rPr>
+        <w:t>Functional morphology in vertebrate paleontology</w:t>
+      </w:r>
+      <w:r>
+        <w:rPr/>
+        <w:t>. Cambridge University Press, Cambridge, UK.</w:t>
       </w:r>
     </w:p>
     <w:p>
@@ -3048,18 +3328,29 @@
       </w:pPr>
       <w:r>
         <w:rPr/>
-        <w:t xml:space="preserve">Gray, Henry. 1858. </w:t>
-      </w:r>
-      <w:r>
-        <w:rPr>
-          <w:i/>
-          <w:iCs/>
-        </w:rPr>
-        <w:t>Anatomy: descriptive and surgical</w:t>
-      </w:r>
-      <w:r>
-        <w:rPr/>
-        <w:t>, 1st edition. J.W. Parker, London, UK.</w:t>
+        <w:t xml:space="preserve">Giffin, Emily B. 1995b. Postcranial paleoneurology of the Diapsida. </w:t>
+      </w:r>
+      <w:r>
+        <w:rPr>
+          <w:i/>
+          <w:iCs/>
+        </w:rPr>
+        <w:t>Journal of Zoology</w:t>
+      </w:r>
+      <w:r>
+        <w:rPr/>
+        <w:t xml:space="preserve"> </w:t>
+      </w:r>
+      <w:r>
+        <w:rPr>
+          <w:b/>
+          <w:bCs/>
+        </w:rPr>
+        <w:t>235(3)</w:t>
+      </w:r>
+      <w:r>
+        <w:rPr/>
+        <w:t>:389–410.</w:t>
       </w:r>
     </w:p>
     <w:p>
@@ -3074,40 +3365,18 @@
       </w:pPr>
       <w:r>
         <w:rPr/>
-        <w:t xml:space="preserve">Janensch, Werner. 1950. Die Wirbelsaule von </w:t>
-      </w:r>
-      <w:r>
-        <w:rPr>
-          <w:i/>
-          <w:iCs/>
-        </w:rPr>
-        <w:t>Brachiosaurus brancai</w:t>
-      </w:r>
-      <w:r>
-        <w:rPr/>
-        <w:t xml:space="preserve">. </w:t>
-      </w:r>
-      <w:r>
-        <w:rPr>
-          <w:i/>
-          <w:iCs/>
-        </w:rPr>
-        <w:t>Palaeontographica</w:t>
-      </w:r>
-      <w:r>
-        <w:rPr/>
-        <w:t xml:space="preserve"> (Suppl. 7) </w:t>
-      </w:r>
-      <w:r>
-        <w:rPr>
-          <w:b/>
-          <w:bCs/>
-        </w:rPr>
-        <w:t>3</w:t>
-      </w:r>
-      <w:r>
-        <w:rPr/>
-        <w:t>:27–93.</w:t>
+        <w:t xml:space="preserve">Gray, Henry. 1858. </w:t>
+      </w:r>
+      <w:r>
+        <w:rPr>
+          <w:i/>
+          <w:iCs/>
+        </w:rPr>
+        <w:t>Anatomy: descriptive and surgical</w:t>
+      </w:r>
+      <w:r>
+        <w:rPr/>
+        <w:t>, 1st edition. J.W. Parker, London, UK.</w:t>
       </w:r>
     </w:p>
     <w:p>
@@ -3122,38 +3391,41 @@
       </w:pPr>
       <w:r>
         <w:rPr/>
-        <w:t>Mannion, Philip D. 2018a. Peer Review #3 (1st round) of “</w:t>
-      </w:r>
-      <w:r>
-        <w:rPr>
-          <w:i/>
-          <w:iCs/>
-        </w:rPr>
-        <w:t>Xenoposeidon</w:t>
-      </w:r>
-      <w:r>
-        <w:rPr/>
-        <w:t xml:space="preserve"> is the earliest known rebbachisaurid sauropod dinosaur (v0.1)”. </w:t>
-      </w:r>
-      <w:r>
-        <w:rPr>
-          <w:i/>
-          <w:iCs/>
-        </w:rPr>
-        <w:t>PeerJ</w:t>
+        <w:t xml:space="preserve">Janensch, Werner. 1950. Die Wirbelsaule von </w:t>
+      </w:r>
+      <w:r>
+        <w:rPr>
+          <w:i/>
+          <w:iCs/>
+        </w:rPr>
+        <w:t>Brachiosaurus brancai</w:t>
       </w:r>
       <w:r>
         <w:rPr/>
         <w:t xml:space="preserve">. </w:t>
       </w:r>
-      <w:hyperlink r:id="rId5">
-        <w:r>
-          <w:rPr>
-            <w:rStyle w:val="InternetLink"/>
-          </w:rPr>
-          <w:t>https://doi.org/10.7287/peerj.5212v0.1/reviews/3</w:t>
-        </w:r>
-      </w:hyperlink>
+      <w:r>
+        <w:rPr>
+          <w:i/>
+          <w:iCs/>
+        </w:rPr>
+        <w:t>Palaeontographica</w:t>
+      </w:r>
+      <w:r>
+        <w:rPr/>
+        <w:t xml:space="preserve"> (Suppl. 7) </w:t>
+      </w:r>
+      <w:r>
+        <w:rPr>
+          <w:b/>
+          <w:bCs/>
+        </w:rPr>
+        <w:t>3</w:t>
+      </w:r>
+      <w:r>
+        <w:rPr/>
+        <w:t>:27–93.</w:t>
+      </w:r>
     </w:p>
     <w:p>
       <w:pPr>
@@ -3167,7 +3439,7 @@
       </w:pPr>
       <w:r>
         <w:rPr/>
-        <w:t>Mannion, Philip D. 2018b. Peer Review #3 (2nd round) of “</w:t>
+        <w:t>Mannion, Philip D. 2018a. Peer Review #3 (1st round) of “</w:t>
       </w:r>
       <w:r>
         <w:rPr>
@@ -3178,7 +3450,7 @@
       </w:r>
       <w:r>
         <w:rPr/>
-        <w:t xml:space="preserve"> is the earliest known rebbachisaurid sauropod dinosaur (v0.2)”. </w:t>
+        <w:t xml:space="preserve"> is the earliest known rebbachisaurid sauropod dinosaur (v0.1)”. </w:t>
       </w:r>
       <w:r>
         <w:rPr>
@@ -3191,12 +3463,12 @@
         <w:rPr/>
         <w:t xml:space="preserve">. </w:t>
       </w:r>
-      <w:hyperlink r:id="rId6">
+      <w:hyperlink r:id="rId5">
         <w:r>
           <w:rPr>
             <w:rStyle w:val="InternetLink"/>
           </w:rPr>
-          <w:t>https://doi.org/10.7287/peerj.5212v0.2/reviews/3</w:t>
+          <w:t>https://doi.org/10.7287/peerj.5212v0.1/reviews/3</w:t>
         </w:r>
       </w:hyperlink>
     </w:p>
@@ -3212,30 +3484,38 @@
       </w:pPr>
       <w:r>
         <w:rPr/>
-        <w:t xml:space="preserve">Mannion, Philip D., Paul Upchurch, Xingsheng Jin and Wenjie Zheng. 2019. New information on the Cretaceous sauropod dinosaurs of Zhejiang Province, China: impact on Laurasian titanosauriform phylogeny and biogeography. </w:t>
-      </w:r>
-      <w:r>
-        <w:rPr>
-          <w:i/>
-          <w:iCs/>
-        </w:rPr>
-        <w:t>Royal Society Open Science</w:t>
-      </w:r>
-      <w:r>
-        <w:rPr/>
-        <w:t xml:space="preserve"> </w:t>
-      </w:r>
-      <w:r>
-        <w:rPr>
-          <w:b/>
-          <w:bCs/>
-        </w:rPr>
-        <w:t>6</w:t>
-      </w:r>
-      <w:r>
-        <w:rPr/>
-        <w:t>:191057. doi:10.1098/rsos.191057</w:t>
-      </w:r>
+        <w:t>Mannion, Philip D. 2018b. Peer Review #3 (2nd round) of “</w:t>
+      </w:r>
+      <w:r>
+        <w:rPr>
+          <w:i/>
+          <w:iCs/>
+        </w:rPr>
+        <w:t>Xenoposeidon</w:t>
+      </w:r>
+      <w:r>
+        <w:rPr/>
+        <w:t xml:space="preserve"> is the earliest known rebbachisaurid sauropod dinosaur (v0.2)”. </w:t>
+      </w:r>
+      <w:r>
+        <w:rPr>
+          <w:i/>
+          <w:iCs/>
+        </w:rPr>
+        <w:t>PeerJ</w:t>
+      </w:r>
+      <w:r>
+        <w:rPr/>
+        <w:t xml:space="preserve">. </w:t>
+      </w:r>
+      <w:hyperlink r:id="rId6">
+        <w:r>
+          <w:rPr>
+            <w:rStyle w:val="InternetLink"/>
+          </w:rPr>
+          <w:t>https://doi.org/10.7287/peerj.5212v0.2/reviews/3</w:t>
+        </w:r>
+      </w:hyperlink>
     </w:p>
     <w:p>
       <w:pPr>
@@ -3249,25 +3529,14 @@
       </w:pPr>
       <w:r>
         <w:rPr/>
-        <w:t xml:space="preserve">Norman, David B. 2020. </w:t>
-      </w:r>
-      <w:r>
-        <w:rPr>
-          <w:i/>
-          <w:iCs/>
-        </w:rPr>
-        <w:t>Scelidosaurus harrisonii</w:t>
-      </w:r>
-      <w:r>
-        <w:rPr/>
-        <w:t xml:space="preserve"> from the Early Jurassic of Dorset, England: postcranial skeleton. </w:t>
-      </w:r>
-      <w:r>
-        <w:rPr>
-          <w:i/>
-          <w:iCs/>
-        </w:rPr>
-        <w:t>Zoological Journal of the Linnean Society</w:t>
+        <w:t xml:space="preserve">Mannion, Philip D., Paul Upchurch, Xingsheng Jin and Wenjie Zheng. 2019. New information on the Cretaceous sauropod dinosaurs of Zhejiang Province, China: impact on Laurasian titanosauriform phylogeny and biogeography. </w:t>
+      </w:r>
+      <w:r>
+        <w:rPr>
+          <w:i/>
+          <w:iCs/>
+        </w:rPr>
+        <w:t>Royal Society Open Science</w:t>
       </w:r>
       <w:r>
         <w:rPr/>
@@ -3278,11 +3547,11 @@
           <w:b/>
           <w:bCs/>
         </w:rPr>
-        <w:t>189(1)</w:t>
-      </w:r>
-      <w:r>
-        <w:rPr/>
-        <w:t>:47–157. doi:10.1093/zoolinnean/zlz078</w:t>
+        <w:t>6</w:t>
+      </w:r>
+      <w:r>
+        <w:rPr/>
+        <w:t>:191057. doi:10.1098/rsos.191057</w:t>
       </w:r>
     </w:p>
     <w:p>
@@ -3297,18 +3566,40 @@
       </w:pPr>
       <w:r>
         <w:rPr/>
-        <w:t xml:space="preserve">Owen, Richard. 1854. </w:t>
-      </w:r>
-      <w:r>
-        <w:rPr>
-          <w:i/>
-          <w:iCs/>
-        </w:rPr>
-        <w:t>The principal forms of the skeleton and of the teeth</w:t>
-      </w:r>
-      <w:r>
-        <w:rPr/>
-        <w:t>. Blanchard and Lea, Philadelphia.</w:t>
+        <w:t xml:space="preserve">Norman, David B. 2020. </w:t>
+      </w:r>
+      <w:r>
+        <w:rPr>
+          <w:i/>
+          <w:iCs/>
+        </w:rPr>
+        <w:t>Scelidosaurus harrisonii</w:t>
+      </w:r>
+      <w:r>
+        <w:rPr/>
+        <w:t xml:space="preserve"> from the Early Jurassic of Dorset, England: postcranial skeleton. </w:t>
+      </w:r>
+      <w:r>
+        <w:rPr>
+          <w:i/>
+          <w:iCs/>
+        </w:rPr>
+        <w:t>Zoological Journal of the Linnean Society</w:t>
+      </w:r>
+      <w:r>
+        <w:rPr/>
+        <w:t xml:space="preserve"> </w:t>
+      </w:r>
+      <w:r>
+        <w:rPr>
+          <w:b/>
+          <w:bCs/>
+        </w:rPr>
+        <w:t>189(1)</w:t>
+      </w:r>
+      <w:r>
+        <w:rPr/>
+        <w:t>:47–157. doi:10.1093/zoolinnean/zlz078</w:t>
       </w:r>
     </w:p>
     <w:p>
@@ -3323,29 +3614,18 @@
       </w:pPr>
       <w:r>
         <w:rPr/>
-        <w:t xml:space="preserve">Scanlon, John D., Michael S.Y. Lee and Michael Archer. 2003. Mid-Tertiary elapid snakes (Squamata, Colubroidea) from Riversleigh, northern Australia: early steps in a continent-wide adaptive radiation. </w:t>
-      </w:r>
-      <w:r>
-        <w:rPr>
-          <w:i/>
-          <w:iCs/>
-        </w:rPr>
-        <w:t>Geobios</w:t>
-      </w:r>
-      <w:r>
-        <w:rPr/>
-        <w:t xml:space="preserve"> </w:t>
-      </w:r>
-      <w:r>
-        <w:rPr>
-          <w:b/>
-          <w:bCs/>
-        </w:rPr>
-        <w:t>36</w:t>
-      </w:r>
-      <w:r>
-        <w:rPr/>
-        <w:t>:573–601. doi:10.1016/S0016-6995(03)00056-1</w:t>
+        <w:t xml:space="preserve">Owen, Richard. 1854. </w:t>
+      </w:r>
+      <w:r>
+        <w:rPr>
+          <w:i/>
+          <w:iCs/>
+        </w:rPr>
+        <w:t>The principal forms of the skeleton and of the teeth</w:t>
+      </w:r>
+      <w:r>
+        <w:rPr/>
+        <w:t>. Blanchard and Lea, Philadelphia.</w:t>
       </w:r>
     </w:p>
     <w:p>
@@ -3358,32 +3638,42 @@
         <w:ind w:left="283" w:right="0" w:hanging="283"/>
         <w:rPr/>
       </w:pPr>
-      <w:r>
-        <w:rPr/>
-        <w:t xml:space="preserve">Spemann, H., and Hilde Mangold. 1924. Über Induktion von Embryonalanlagen durch Implantation artfremder Organisatoren [On induction of embryo anlagen by implantation of organizers of other species]. </w:t>
-      </w:r>
-      <w:r>
-        <w:rPr>
-          <w:i/>
-          <w:iCs/>
-        </w:rPr>
-        <w:t>Development Genes and Evolution</w:t>
-      </w:r>
-      <w:r>
-        <w:rPr/>
-        <w:t xml:space="preserve"> </w:t>
-      </w:r>
-      <w:r>
-        <w:rPr>
-          <w:b/>
-          <w:bCs/>
-        </w:rPr>
-        <w:t>100</w:t>
-      </w:r>
-      <w:r>
-        <w:rPr/>
-        <w:t>:599–638.</w:t>
-      </w:r>
+      <w:ins w:id="55" w:author="Unknown Author" w:date="2022-04-12T20:34:55Z">
+        <w:r>
+          <w:rPr/>
+          <w:t xml:space="preserve">Randau, Marcela, Andrew R. Cuff, John R. Hutchinson, Stephanie E. Pierce and Anjali Goswami. 2017. Regional differentiation of felid vertebral column evolution: a study of 3D shape trajectories. </w:t>
+        </w:r>
+      </w:ins>
+      <w:ins w:id="56" w:author="Unknown Author" w:date="2022-04-12T20:34:55Z">
+        <w:r>
+          <w:rPr>
+            <w:i/>
+            <w:iCs/>
+          </w:rPr>
+          <w:t>Organisms Diversity and Evolution</w:t>
+        </w:r>
+      </w:ins>
+      <w:ins w:id="57" w:author="Unknown Author" w:date="2022-04-12T20:34:55Z">
+        <w:r>
+          <w:rPr/>
+          <w:t xml:space="preserve"> </w:t>
+        </w:r>
+      </w:ins>
+      <w:ins w:id="58" w:author="Unknown Author" w:date="2022-04-12T20:34:55Z">
+        <w:r>
+          <w:rPr>
+            <w:b/>
+            <w:bCs/>
+          </w:rPr>
+          <w:t>17</w:t>
+        </w:r>
+      </w:ins>
+      <w:ins w:id="59" w:author="Unknown Author" w:date="2022-04-12T20:34:55Z">
+        <w:r>
+          <w:rPr/>
+          <w:t>:305–319. doi:10.1007/s13127-016-0304-4</w:t>
+        </w:r>
+      </w:ins>
     </w:p>
     <w:p>
       <w:pPr>
@@ -3397,14 +3687,14 @@
       </w:pPr>
       <w:r>
         <w:rPr/>
-        <w:t xml:space="preserve">Stemple, Derek L. 2005. Structure and function of the notochord: an essential organ for chordate development. </w:t>
-      </w:r>
-      <w:r>
-        <w:rPr>
-          <w:i/>
-          <w:iCs/>
-        </w:rPr>
-        <w:t>Development</w:t>
+        <w:t xml:space="preserve">Scanlon, John D., Michael S.Y. Lee and Michael Archer. 2003. Mid-Tertiary elapid snakes (Squamata, Colubroidea) from Riversleigh, northern Australia: early steps in a continent-wide adaptive radiation. </w:t>
+      </w:r>
+      <w:r>
+        <w:rPr>
+          <w:i/>
+          <w:iCs/>
+        </w:rPr>
+        <w:t>Geobios</w:t>
       </w:r>
       <w:r>
         <w:rPr/>
@@ -3415,11 +3705,11 @@
           <w:b/>
           <w:bCs/>
         </w:rPr>
-        <w:t>132(11)</w:t>
-      </w:r>
-      <w:r>
-        <w:rPr/>
-        <w:t>:2503–2512.</w:t>
+        <w:t>36</w:t>
+      </w:r>
+      <w:r>
+        <w:rPr/>
+        <w:t>:573–601. doi:10.1016/S0016-6995(03)00056-1</w:t>
       </w:r>
     </w:p>
     <w:p>
@@ -3434,14 +3724,14 @@
       </w:pPr>
       <w:r>
         <w:rPr/>
-        <w:t xml:space="preserve">Stevens, Kent A., and J. Michael Parrish. 1999. Neck posture and feeding habits of two Jurassic sauropod dinosaurs. </w:t>
-      </w:r>
-      <w:r>
-        <w:rPr>
-          <w:i/>
-          <w:iCs/>
-        </w:rPr>
-        <w:t>Science</w:t>
+        <w:t xml:space="preserve">Spemann, H., and Hilde Mangold. 1924. Über Induktion von Embryonalanlagen durch Implantation artfremder Organisatoren [On induction of embryo anlagen by implantation of organizers of other species]. </w:t>
+      </w:r>
+      <w:r>
+        <w:rPr>
+          <w:i/>
+          <w:iCs/>
+        </w:rPr>
+        <w:t>Development Genes and Evolution</w:t>
       </w:r>
       <w:r>
         <w:rPr/>
@@ -3452,11 +3742,11 @@
           <w:b/>
           <w:bCs/>
         </w:rPr>
-        <w:t>8284</w:t>
-      </w:r>
-      <w:r>
-        <w:rPr/>
-        <w:t>:798–800.</w:t>
+        <w:t>100</w:t>
+      </w:r>
+      <w:r>
+        <w:rPr/>
+        <w:t>:599–638.</w:t>
       </w:r>
     </w:p>
     <w:p>
@@ -3471,25 +3761,14 @@
       </w:pPr>
       <w:r>
         <w:rPr/>
-        <w:t xml:space="preserve">Taylor, Michael P. 2018a. </w:t>
-      </w:r>
-      <w:r>
-        <w:rPr>
-          <w:i/>
-          <w:iCs/>
-        </w:rPr>
-        <w:t>Xenoposeidon</w:t>
-      </w:r>
-      <w:r>
-        <w:rPr/>
-        <w:t xml:space="preserve"> is the earliest known rebbachisaurid sauropod dinosaur. </w:t>
-      </w:r>
-      <w:r>
-        <w:rPr>
-          <w:i/>
-          <w:iCs/>
-        </w:rPr>
-        <w:t>PeerJ</w:t>
+        <w:t xml:space="preserve">Stemple, Derek L. 2005. Structure and function of the notochord: an essential organ for chordate development. </w:t>
+      </w:r>
+      <w:r>
+        <w:rPr>
+          <w:i/>
+          <w:iCs/>
+        </w:rPr>
+        <w:t>Development</w:t>
       </w:r>
       <w:r>
         <w:rPr/>
@@ -3500,11 +3779,11 @@
           <w:b/>
           <w:bCs/>
         </w:rPr>
-        <w:t>6</w:t>
-      </w:r>
-      <w:r>
-        <w:rPr/>
-        <w:t>:e5212. doi:10.7717/peerj.5212</w:t>
+        <w:t>132(11)</w:t>
+      </w:r>
+      <w:r>
+        <w:rPr/>
+        <w:t>:2503–2512.</w:t>
       </w:r>
     </w:p>
     <w:p>
@@ -3519,27 +3798,30 @@
       </w:pPr>
       <w:r>
         <w:rPr/>
-        <w:t xml:space="preserve">Taylor, Michael P. 2018b. What does it mean for a vertebra to be “horizontal”? </w:t>
-      </w:r>
-      <w:r>
-        <w:rPr>
-          <w:i/>
-          <w:iCs/>
-        </w:rPr>
-        <w:t>Sauropod Vertebra Picture of the Week</w:t>
-      </w:r>
-      <w:r>
-        <w:rPr/>
-        <w:t xml:space="preserve"> 28 August 2018. </w:t>
-      </w:r>
-      <w:hyperlink r:id="rId7">
-        <w:r>
-          <w:rPr>
-            <w:rStyle w:val="InternetLink"/>
-          </w:rPr>
-          <w:t>https://svpow.com/2018/08/28/what-does-it-mean-for-a-vertebra-to-be-horizontal/</w:t>
-        </w:r>
-      </w:hyperlink>
+        <w:t xml:space="preserve">Stevens, Kent A., and J. Michael Parrish. 1999. Neck posture and feeding habits of two Jurassic sauropod dinosaurs. </w:t>
+      </w:r>
+      <w:r>
+        <w:rPr>
+          <w:i/>
+          <w:iCs/>
+        </w:rPr>
+        <w:t>Science</w:t>
+      </w:r>
+      <w:r>
+        <w:rPr/>
+        <w:t xml:space="preserve"> </w:t>
+      </w:r>
+      <w:r>
+        <w:rPr>
+          <w:b/>
+          <w:bCs/>
+        </w:rPr>
+        <w:t>8284</w:t>
+      </w:r>
+      <w:r>
+        <w:rPr/>
+        <w:t>:798–800.</w:t>
+      </w:r>
     </w:p>
     <w:p>
       <w:pPr>
@@ -3553,27 +3835,41 @@
       </w:pPr>
       <w:r>
         <w:rPr/>
-        <w:t xml:space="preserve">Taylor, Michael P. 2018c. When is a vertebra “horizontal”, part 2. </w:t>
-      </w:r>
-      <w:r>
-        <w:rPr>
-          <w:i/>
-          <w:iCs/>
-        </w:rPr>
-        <w:t>Sauropod Vertebra Picture of the Week</w:t>
-      </w:r>
-      <w:r>
-        <w:rPr/>
-        <w:t xml:space="preserve"> 28 August 2018. </w:t>
-      </w:r>
-      <w:hyperlink r:id="rId8">
-        <w:r>
-          <w:rPr>
-            <w:rStyle w:val="InternetLink"/>
-          </w:rPr>
-          <w:t>https://svpow.com/2018/08/28/when-is-a-vertebra-horizontal-part-2/</w:t>
-        </w:r>
-      </w:hyperlink>
+        <w:t xml:space="preserve">Taylor, Michael P. 2018a. </w:t>
+      </w:r>
+      <w:r>
+        <w:rPr>
+          <w:i/>
+          <w:iCs/>
+        </w:rPr>
+        <w:t>Xenoposeidon</w:t>
+      </w:r>
+      <w:r>
+        <w:rPr/>
+        <w:t xml:space="preserve"> is the earliest known rebbachisaurid sauropod dinosaur. </w:t>
+      </w:r>
+      <w:r>
+        <w:rPr>
+          <w:i/>
+          <w:iCs/>
+        </w:rPr>
+        <w:t>PeerJ</w:t>
+      </w:r>
+      <w:r>
+        <w:rPr/>
+        <w:t xml:space="preserve"> </w:t>
+      </w:r>
+      <w:r>
+        <w:rPr>
+          <w:b/>
+          <w:bCs/>
+        </w:rPr>
+        <w:t>6</w:t>
+      </w:r>
+      <w:r>
+        <w:rPr/>
+        <w:t>:e5212. doi:10.7717/peerj.5212</w:t>
+      </w:r>
     </w:p>
     <w:p>
       <w:pPr>
@@ -3587,7 +3883,7 @@
       </w:pPr>
       <w:r>
         <w:rPr/>
-        <w:t xml:space="preserve">Taylor, Michael P. 2018d. Writing the vertebral-orientation paper in the open. </w:t>
+        <w:t xml:space="preserve">Taylor, Michael P. 2018b. What does it mean for a vertebra to be “horizontal”? </w:t>
       </w:r>
       <w:r>
         <w:rPr>
@@ -3598,14 +3894,14 @@
       </w:r>
       <w:r>
         <w:rPr/>
-        <w:t xml:space="preserve"> 14 December 2018. </w:t>
-      </w:r>
-      <w:hyperlink r:id="rId9">
+        <w:t xml:space="preserve"> 28 August 2018. </w:t>
+      </w:r>
+      <w:hyperlink r:id="rId7">
         <w:r>
           <w:rPr>
             <w:rStyle w:val="InternetLink"/>
           </w:rPr>
-          <w:t>https://svpow.com/2018/12/14/writing-the-vertebral-orientation-paper-in-the-open/</w:t>
+          <w:t>https://svpow.com/2018/08/28/what-does-it-mean-for-a-vertebra-to-be-horizontal/</w:t>
         </w:r>
       </w:hyperlink>
     </w:p>
@@ -3621,30 +3917,27 @@
       </w:pPr>
       <w:r>
         <w:rPr/>
-        <w:t xml:space="preserve">Taylor, Michael P., and Darren Naish. 2007. An unusual new neosauropod dinosaur from the Lower Cretaceous Hastings Beds Group of East Sussex, England. </w:t>
-      </w:r>
-      <w:r>
-        <w:rPr>
-          <w:i/>
-          <w:iCs/>
-        </w:rPr>
-        <w:t>Palaeontology</w:t>
-      </w:r>
-      <w:r>
-        <w:rPr/>
-        <w:t xml:space="preserve"> </w:t>
-      </w:r>
-      <w:r>
-        <w:rPr>
-          <w:b/>
-          <w:bCs/>
-        </w:rPr>
-        <w:t>50(6)</w:t>
-      </w:r>
-      <w:r>
-        <w:rPr/>
-        <w:t>:1547–1564. doi:10.1111/j.1475-4983.2007.00728.x</w:t>
-      </w:r>
+        <w:t xml:space="preserve">Taylor, Michael P. 2018c. When is a vertebra “horizontal”, part 2. </w:t>
+      </w:r>
+      <w:r>
+        <w:rPr>
+          <w:i/>
+          <w:iCs/>
+        </w:rPr>
+        <w:t>Sauropod Vertebra Picture of the Week</w:t>
+      </w:r>
+      <w:r>
+        <w:rPr/>
+        <w:t xml:space="preserve"> 28 August 2018. </w:t>
+      </w:r>
+      <w:hyperlink r:id="rId8">
+        <w:r>
+          <w:rPr>
+            <w:rStyle w:val="InternetLink"/>
+          </w:rPr>
+          <w:t>https://svpow.com/2018/08/28/when-is-a-vertebra-horizontal-part-2/</w:t>
+        </w:r>
+      </w:hyperlink>
     </w:p>
     <w:p>
       <w:pPr>
@@ -3658,30 +3951,27 @@
       </w:pPr>
       <w:r>
         <w:rPr/>
-        <w:t xml:space="preserve">Taylor, Michael P., and Mathew J. Wedel. 2013. The effect of intervertebral cartilage on neutral posture and range of motion in the necks of sauropod dinosaurs. </w:t>
-      </w:r>
-      <w:r>
-        <w:rPr>
-          <w:i/>
-          <w:iCs/>
-        </w:rPr>
-        <w:t>PLOS ONE</w:t>
-      </w:r>
-      <w:r>
-        <w:rPr/>
-        <w:t xml:space="preserve"> </w:t>
-      </w:r>
-      <w:r>
-        <w:rPr>
-          <w:b/>
-          <w:bCs/>
-        </w:rPr>
-        <w:t>8(10)</w:t>
-      </w:r>
-      <w:r>
-        <w:rPr/>
-        <w:t>:e78214. 17 pages. doi:10.1371/journal.pone.0078214</w:t>
-      </w:r>
+        <w:t xml:space="preserve">Taylor, Michael P. 2018d. Writing the vertebral-orientation paper in the open. </w:t>
+      </w:r>
+      <w:r>
+        <w:rPr>
+          <w:i/>
+          <w:iCs/>
+        </w:rPr>
+        <w:t>Sauropod Vertebra Picture of the Week</w:t>
+      </w:r>
+      <w:r>
+        <w:rPr/>
+        <w:t xml:space="preserve"> 14 December 2018. </w:t>
+      </w:r>
+      <w:hyperlink r:id="rId9">
+        <w:r>
+          <w:rPr>
+            <w:rStyle w:val="InternetLink"/>
+          </w:rPr>
+          <w:t>https://svpow.com/2018/12/14/writing-the-vertebral-orientation-paper-in-the-open/</w:t>
+        </w:r>
+      </w:hyperlink>
     </w:p>
     <w:p>
       <w:pPr>
@@ -3695,14 +3985,14 @@
       </w:pPr>
       <w:r>
         <w:rPr/>
-        <w:t xml:space="preserve">Taylor, Michael P., and Mathew J. Wedel. 2018. What do we mean by the directions “cranial” and “caudal” on a vertebra? </w:t>
-      </w:r>
-      <w:r>
-        <w:rPr>
-          <w:i/>
-          <w:iCs/>
-        </w:rPr>
-        <w:t>PeerJ Preprints</w:t>
+        <w:t xml:space="preserve">Taylor, Michael P., and Darren Naish. 2007. An unusual new neosauropod dinosaur from the Lower Cretaceous Hastings Beds Group of East Sussex, England. </w:t>
+      </w:r>
+      <w:r>
+        <w:rPr>
+          <w:i/>
+          <w:iCs/>
+        </w:rPr>
+        <w:t>Palaeontology</w:t>
       </w:r>
       <w:r>
         <w:rPr/>
@@ -3713,11 +4003,11 @@
           <w:b/>
           <w:bCs/>
         </w:rPr>
-        <w:t>6</w:t>
-      </w:r>
-      <w:r>
-        <w:rPr/>
-        <w:t>:e27437v1. doi:10.7287/peerj.preprints.27437v1</w:t>
+        <w:t>50(6)</w:t>
+      </w:r>
+      <w:r>
+        <w:rPr/>
+        <w:t>:1547–1564. doi:10.1111/j.1475-4983.2007.00728.x</w:t>
       </w:r>
     </w:p>
     <w:p>
@@ -3732,14 +4022,14 @@
       </w:pPr>
       <w:r>
         <w:rPr/>
-        <w:t xml:space="preserve">Taylor, Michael P., Mathew J. Wedel and Darren Naish. 2009. Head and neck posture in sauropod dinosaurs inferred from extant animals. </w:t>
-      </w:r>
-      <w:r>
-        <w:rPr>
-          <w:i/>
-          <w:iCs/>
-        </w:rPr>
-        <w:t>Acta Palaeontologica Polonica</w:t>
+        <w:t xml:space="preserve">Taylor, Michael P., and Mathew J. Wedel. 2013. The effect of intervertebral cartilage on neutral posture and range of motion in the necks of sauropod dinosaurs. </w:t>
+      </w:r>
+      <w:r>
+        <w:rPr>
+          <w:i/>
+          <w:iCs/>
+        </w:rPr>
+        <w:t>PLOS ONE</w:t>
       </w:r>
       <w:r>
         <w:rPr/>
@@ -3750,11 +4040,11 @@
           <w:b/>
           <w:bCs/>
         </w:rPr>
-        <w:t>54(2)</w:t>
-      </w:r>
-      <w:r>
-        <w:rPr/>
-        <w:t>:213–230.</w:t>
+        <w:t>8(10)</w:t>
+      </w:r>
+      <w:r>
+        <w:rPr/>
+        <w:t>:e78214. 17 pages. doi:10.1371/journal.pone.0078214</w:t>
       </w:r>
     </w:p>
     <w:p>
@@ -3769,14 +4059,14 @@
       </w:pPr>
       <w:r>
         <w:rPr/>
-        <w:t xml:space="preserve">Tschopp, Emanuel, Octávio Mateus and Roger B. J. Benson. 2015. A specimen-level phylogenetic analysis and taxonomic revision of Diplodocidae (Dinosauria, Sauropoda). </w:t>
-      </w:r>
-      <w:r>
-        <w:rPr>
-          <w:i/>
-          <w:iCs/>
-        </w:rPr>
-        <w:t>PeerJ</w:t>
+        <w:t xml:space="preserve">Taylor, Michael P., and Mathew J. Wedel. 2018. What do we mean by the directions “cranial” and “caudal” on a vertebra? </w:t>
+      </w:r>
+      <w:r>
+        <w:rPr>
+          <w:i/>
+          <w:iCs/>
+        </w:rPr>
+        <w:t>PeerJ Preprints</w:t>
       </w:r>
       <w:r>
         <w:rPr/>
@@ -3787,11 +4077,11 @@
           <w:b/>
           <w:bCs/>
         </w:rPr>
-        <w:t>2</w:t>
-      </w:r>
-      <w:r>
-        <w:rPr/>
-        <w:t>:e857. doi:10.7717/peerj.857</w:t>
+        <w:t>6</w:t>
+      </w:r>
+      <w:r>
+        <w:rPr/>
+        <w:t>:e27437v1. doi:10.7287/peerj.preprints.27437v1</w:t>
       </w:r>
     </w:p>
     <w:p>
@@ -3806,14 +4096,14 @@
       </w:pPr>
       <w:r>
         <w:rPr/>
-        <w:t xml:space="preserve">Wedel, Mathew J. 2009. Evidence for bird-like air sacs in saurischian dinosaurs. </w:t>
-      </w:r>
-      <w:r>
-        <w:rPr>
-          <w:i/>
-          <w:iCs/>
-        </w:rPr>
-        <w:t>Journal of Experimental Zoology</w:t>
+        <w:t xml:space="preserve">Taylor, Michael P., Mathew J. Wedel and Darren Naish. 2009. Head and neck posture in sauropod dinosaurs inferred from extant animals. </w:t>
+      </w:r>
+      <w:r>
+        <w:rPr>
+          <w:i/>
+          <w:iCs/>
+        </w:rPr>
+        <w:t>Acta Palaeontologica Polonica</w:t>
       </w:r>
       <w:r>
         <w:rPr/>
@@ -3824,11 +4114,11 @@
           <w:b/>
           <w:bCs/>
         </w:rPr>
-        <w:t>311A(8)</w:t>
-      </w:r>
-      <w:r>
-        <w:rPr/>
-        <w:t>:611–628.</w:t>
+        <w:t>54(2)</w:t>
+      </w:r>
+      <w:r>
+        <w:rPr/>
+        <w:t>:213–230.</w:t>
       </w:r>
     </w:p>
     <w:p>
@@ -3843,38 +4133,30 @@
       </w:pPr>
       <w:r>
         <w:rPr/>
-        <w:t xml:space="preserve">Wedel, Mathew J. 2018a. The proximal caudals of </w:t>
-      </w:r>
-      <w:r>
-        <w:rPr>
-          <w:i/>
-          <w:iCs/>
-        </w:rPr>
-        <w:t>Brachiosaurus altithorax</w:t>
-      </w:r>
-      <w:r>
-        <w:rPr/>
-        <w:t xml:space="preserve">, FMNH P25107. </w:t>
-      </w:r>
-      <w:r>
-        <w:rPr>
-          <w:i/>
-          <w:iCs/>
-        </w:rPr>
-        <w:t>Sauropod Vertebra Picture of the Week</w:t>
-      </w:r>
-      <w:r>
-        <w:rPr/>
-        <w:t xml:space="preserve"> 11 September 2018. </w:t>
-      </w:r>
-      <w:hyperlink r:id="rId10">
-        <w:r>
-          <w:rPr>
-            <w:rStyle w:val="InternetLink"/>
-          </w:rPr>
-          <w:t>https://svpow.com/2018/09/11/the-proximal-caudals-of-brachiosaurus-altithorax-fmnh-p25107/</w:t>
-        </w:r>
-      </w:hyperlink>
+        <w:t xml:space="preserve">Tschopp, Emanuel, Octávio Mateus and Roger B. J. Benson. 2015. A specimen-level phylogenetic analysis and taxonomic revision of Diplodocidae (Dinosauria, Sauropoda). </w:t>
+      </w:r>
+      <w:r>
+        <w:rPr>
+          <w:i/>
+          <w:iCs/>
+        </w:rPr>
+        <w:t>PeerJ</w:t>
+      </w:r>
+      <w:r>
+        <w:rPr/>
+        <w:t xml:space="preserve"> </w:t>
+      </w:r>
+      <w:r>
+        <w:rPr>
+          <w:b/>
+          <w:bCs/>
+        </w:rPr>
+        <w:t>2</w:t>
+      </w:r>
+      <w:r>
+        <w:rPr/>
+        <w:t>:e857. doi:10.7717/peerj.857</w:t>
+      </w:r>
     </w:p>
     <w:p>
       <w:pPr>
@@ -3888,38 +4170,30 @@
       </w:pPr>
       <w:r>
         <w:rPr/>
-        <w:t xml:space="preserve">Wedel, Mathew J. 2018b. Vertebral orientation: </w:t>
-      </w:r>
-      <w:r>
-        <w:rPr>
-          <w:i/>
-          <w:iCs/>
-        </w:rPr>
-        <w:t>Varanus komodoensis</w:t>
-      </w:r>
-      <w:r>
-        <w:rPr/>
-        <w:t xml:space="preserve"> would like a word. </w:t>
-      </w:r>
-      <w:r>
-        <w:rPr>
-          <w:i/>
-          <w:iCs/>
-        </w:rPr>
-        <w:t>Sauropod Vertebra Picture of the Week</w:t>
-      </w:r>
-      <w:r>
-        <w:rPr/>
-        <w:t xml:space="preserve"> 25 September 2018. </w:t>
-      </w:r>
-      <w:hyperlink r:id="rId11">
-        <w:r>
-          <w:rPr>
-            <w:rStyle w:val="InternetLink"/>
-          </w:rPr>
-          <w:t>https://svpow.com/2018/09/25/vertebral-orientation-varanus-komodoensis-would-like-a-word/</w:t>
-        </w:r>
-      </w:hyperlink>
+        <w:t xml:space="preserve">Wedel, Mathew J. 2009. Evidence for bird-like air sacs in saurischian dinosaurs. </w:t>
+      </w:r>
+      <w:r>
+        <w:rPr>
+          <w:i/>
+          <w:iCs/>
+        </w:rPr>
+        <w:t>Journal of Experimental Zoology</w:t>
+      </w:r>
+      <w:r>
+        <w:rPr/>
+        <w:t xml:space="preserve"> </w:t>
+      </w:r>
+      <w:r>
+        <w:rPr>
+          <w:b/>
+          <w:bCs/>
+        </w:rPr>
+        <w:t>311A(8)</w:t>
+      </w:r>
+      <w:r>
+        <w:rPr/>
+        <w:t>:611–628.</w:t>
+      </w:r>
     </w:p>
     <w:p>
       <w:pPr>
@@ -3933,7 +4207,18 @@
       </w:pPr>
       <w:r>
         <w:rPr/>
-        <w:t xml:space="preserve">Wedel, Mathew J. 2018c. Vertebral orientation, part 3: Matt weighs in. </w:t>
+        <w:t xml:space="preserve">Wedel, Mathew J. 2018a. The proximal caudals of </w:t>
+      </w:r>
+      <w:r>
+        <w:rPr>
+          <w:i/>
+          <w:iCs/>
+        </w:rPr>
+        <w:t>Brachiosaurus altithorax</w:t>
+      </w:r>
+      <w:r>
+        <w:rPr/>
+        <w:t xml:space="preserve">, FMNH P25107. </w:t>
       </w:r>
       <w:r>
         <w:rPr>
@@ -3944,14 +4229,14 @@
       </w:r>
       <w:r>
         <w:rPr/>
-        <w:t xml:space="preserve"> 5 October 2018. </w:t>
-      </w:r>
-      <w:hyperlink r:id="rId12">
+        <w:t xml:space="preserve"> 11 September 2018. </w:t>
+      </w:r>
+      <w:hyperlink r:id="rId10">
         <w:r>
           <w:rPr>
             <w:rStyle w:val="InternetLink"/>
           </w:rPr>
-          <w:t>https://svpow.com/2018/10/05/vertebral-orientation-part-3-matt-weighs-in/</w:t>
+          <w:t>https://svpow.com/2018/09/11/the-proximal-caudals-of-brachiosaurus-altithorax-fmnh-p25107/</w:t>
         </w:r>
       </w:hyperlink>
     </w:p>
@@ -3967,7 +4252,18 @@
       </w:pPr>
       <w:r>
         <w:rPr/>
-        <w:t xml:space="preserve">Wedel, Mathew J. 2018d. Our presentations are up at the 1st Palaeo Virtual Congress. </w:t>
+        <w:t xml:space="preserve">Wedel, Mathew J. 2018b. Vertebral orientation: </w:t>
+      </w:r>
+      <w:r>
+        <w:rPr>
+          <w:i/>
+          <w:iCs/>
+        </w:rPr>
+        <w:t>Varanus komodoensis</w:t>
+      </w:r>
+      <w:r>
+        <w:rPr/>
+        <w:t xml:space="preserve"> would like a word. </w:t>
       </w:r>
       <w:r>
         <w:rPr>
@@ -3978,14 +4274,14 @@
       </w:r>
       <w:r>
         <w:rPr/>
-        <w:t xml:space="preserve"> 5 December 2018. </w:t>
-      </w:r>
-      <w:hyperlink r:id="rId13">
+        <w:t xml:space="preserve"> 25 September 2018. </w:t>
+      </w:r>
+      <w:hyperlink r:id="rId11">
         <w:r>
           <w:rPr>
             <w:rStyle w:val="InternetLink"/>
           </w:rPr>
-          <w:t>https://svpow.com/2018/12/05/our-presentations-are-up-at-the-1st-palaeo-virtual-congress/</w:t>
+          <w:t>https://svpow.com/2018/09/25/vertebral-orientation-varanus-komodoensis-would-like-a-word/</w:t>
         </w:r>
       </w:hyperlink>
     </w:p>
@@ -4001,41 +4297,27 @@
       </w:pPr>
       <w:r>
         <w:rPr/>
-        <w:t xml:space="preserve">Wedel, Mathew J., and Richard L. Cifelli. 2005. </w:t>
-      </w:r>
-      <w:r>
-        <w:rPr>
-          <w:i/>
-          <w:iCs/>
-        </w:rPr>
-        <w:t>Sauroposeidon</w:t>
-      </w:r>
-      <w:r>
-        <w:rPr/>
-        <w:t xml:space="preserve">: Oklahoma’s native giant. </w:t>
-      </w:r>
-      <w:r>
-        <w:rPr>
-          <w:i/>
-          <w:iCs/>
-        </w:rPr>
-        <w:t>Oklahoma Geology Notes</w:t>
-      </w:r>
-      <w:r>
-        <w:rPr/>
-        <w:t xml:space="preserve"> </w:t>
-      </w:r>
-      <w:r>
-        <w:rPr>
-          <w:b/>
-          <w:bCs/>
-        </w:rPr>
-        <w:t>65(2)</w:t>
-      </w:r>
-      <w:r>
-        <w:rPr/>
-        <w:t>:40–57.</w:t>
-      </w:r>
+        <w:t xml:space="preserve">Wedel, Mathew J. 2018c. Vertebral orientation, part 3: Matt weighs in. </w:t>
+      </w:r>
+      <w:r>
+        <w:rPr>
+          <w:i/>
+          <w:iCs/>
+        </w:rPr>
+        <w:t>Sauropod Vertebra Picture of the Week</w:t>
+      </w:r>
+      <w:r>
+        <w:rPr/>
+        <w:t xml:space="preserve"> 5 October 2018. </w:t>
+      </w:r>
+      <w:hyperlink r:id="rId12">
+        <w:r>
+          <w:rPr>
+            <w:rStyle w:val="InternetLink"/>
+          </w:rPr>
+          <w:t>https://svpow.com/2018/10/05/vertebral-orientation-part-3-matt-weighs-in/</w:t>
+        </w:r>
+      </w:hyperlink>
     </w:p>
     <w:p>
       <w:pPr>
@@ -4049,30 +4331,27 @@
       </w:pPr>
       <w:r>
         <w:rPr/>
-        <w:t xml:space="preserve">Wedel, Mathew J., and Michael P. Taylor. 2013. Neural spine bifurcation in sauropod dinosaurs of the Morrison Formation: ontogenetic and phylogenetic implications. </w:t>
-      </w:r>
-      <w:r>
-        <w:rPr>
-          <w:i/>
-          <w:iCs/>
-        </w:rPr>
-        <w:t>PalArch’s Journal of Vertebrate Palaeontology</w:t>
-      </w:r>
-      <w:r>
-        <w:rPr/>
-        <w:t xml:space="preserve"> </w:t>
-      </w:r>
-      <w:r>
-        <w:rPr>
-          <w:b/>
-          <w:bCs/>
-        </w:rPr>
-        <w:t>10(1)</w:t>
-      </w:r>
-      <w:r>
-        <w:rPr/>
-        <w:t>:1–34.</w:t>
-      </w:r>
+        <w:t xml:space="preserve">Wedel, Mathew J. 2018d. Our presentations are up at the 1st Palaeo Virtual Congress. </w:t>
+      </w:r>
+      <w:r>
+        <w:rPr>
+          <w:i/>
+          <w:iCs/>
+        </w:rPr>
+        <w:t>Sauropod Vertebra Picture of the Week</w:t>
+      </w:r>
+      <w:r>
+        <w:rPr/>
+        <w:t xml:space="preserve"> 5 December 2018. </w:t>
+      </w:r>
+      <w:hyperlink r:id="rId13">
+        <w:r>
+          <w:rPr>
+            <w:rStyle w:val="InternetLink"/>
+          </w:rPr>
+          <w:t>https://svpow.com/2018/12/05/our-presentations-are-up-at-the-1st-palaeo-virtual-congress/</w:t>
+        </w:r>
+      </w:hyperlink>
     </w:p>
     <w:p>
       <w:pPr>
@@ -4086,6 +4365,91 @@
       </w:pPr>
       <w:r>
         <w:rPr/>
+        <w:t xml:space="preserve">Wedel, Mathew J., and Richard L. Cifelli. 2005. </w:t>
+      </w:r>
+      <w:r>
+        <w:rPr>
+          <w:i/>
+          <w:iCs/>
+        </w:rPr>
+        <w:t>Sauroposeidon</w:t>
+      </w:r>
+      <w:r>
+        <w:rPr/>
+        <w:t xml:space="preserve">: Oklahoma’s native giant. </w:t>
+      </w:r>
+      <w:r>
+        <w:rPr>
+          <w:i/>
+          <w:iCs/>
+        </w:rPr>
+        <w:t>Oklahoma Geology Notes</w:t>
+      </w:r>
+      <w:r>
+        <w:rPr/>
+        <w:t xml:space="preserve"> </w:t>
+      </w:r>
+      <w:r>
+        <w:rPr>
+          <w:b/>
+          <w:bCs/>
+        </w:rPr>
+        <w:t>65(2)</w:t>
+      </w:r>
+      <w:r>
+        <w:rPr/>
+        <w:t>:40–57.</w:t>
+      </w:r>
+    </w:p>
+    <w:p>
+      <w:pPr>
+        <w:pStyle w:val="Reference"/>
+        <w:numPr>
+          <w:ilvl w:val="0"/>
+          <w:numId w:val="0"/>
+        </w:numPr>
+        <w:ind w:left="283" w:right="0" w:hanging="283"/>
+        <w:rPr/>
+      </w:pPr>
+      <w:r>
+        <w:rPr/>
+        <w:t xml:space="preserve">Wedel, Mathew J., and Michael P. Taylor. 2013. Neural spine bifurcation in sauropod dinosaurs of the Morrison Formation: ontogenetic and phylogenetic implications. </w:t>
+      </w:r>
+      <w:r>
+        <w:rPr>
+          <w:i/>
+          <w:iCs/>
+        </w:rPr>
+        <w:t>PalArch’s Journal of Vertebrate Palaeontology</w:t>
+      </w:r>
+      <w:r>
+        <w:rPr/>
+        <w:t xml:space="preserve"> </w:t>
+      </w:r>
+      <w:r>
+        <w:rPr>
+          <w:b/>
+          <w:bCs/>
+        </w:rPr>
+        <w:t>10(1)</w:t>
+      </w:r>
+      <w:r>
+        <w:rPr/>
+        <w:t>:1–34.</w:t>
+      </w:r>
+    </w:p>
+    <w:p>
+      <w:pPr>
+        <w:pStyle w:val="Reference"/>
+        <w:numPr>
+          <w:ilvl w:val="0"/>
+          <w:numId w:val="0"/>
+        </w:numPr>
+        <w:ind w:left="283" w:right="0" w:hanging="283"/>
+        <w:rPr/>
+      </w:pPr>
+      <w:r>
+        <w:rPr/>
         <w:t xml:space="preserve">Young, Mark, anonymous, Daniela Schwarz, Philip Mannion, Lucio Manuel Ibiricu and Michael P. Taylor. 2018. Review History: </w:t>
       </w:r>
       <w:r>
@@ -4107,23 +4471,6 @@
           <w:t>https://peerj.com/articles/5212/reviews/</w:t>
         </w:r>
       </w:hyperlink>
-    </w:p>
-    <w:p>
-      <w:pPr>
-        <w:pStyle w:val="Heading1"/>
-        <w:widowControl w:val="false"/>
-        <w:numPr>
-          <w:ilvl w:val="0"/>
-          <w:numId w:val="0"/>
-        </w:numPr>
-        <w:suppressAutoHyphens w:val="true"/>
-        <w:overflowPunct w:val="true"/>
-        <w:ind w:left="0" w:hanging="0"/>
-        <w:rPr/>
-      </w:pPr>
-      <w:r>
-        <w:rPr/>
-      </w:r>
       <w:r>
         <w:br w:type="page"/>
       </w:r>
@@ -4240,7 +4587,33 @@
       </w:r>
       <w:r>
         <w:rPr/>
-        <w:t xml:space="preserve"> Right lateral view in two different orientations. </w:t>
+        <w:t xml:space="preserve"> </w:t>
+      </w:r>
+      <w:del w:id="60" w:author="Unknown Author" w:date="2022-04-12T22:01:54Z">
+        <w:r>
+          <w:rPr/>
+          <w:delText>Right lateral</w:delText>
+        </w:r>
+      </w:del>
+      <w:ins w:id="61" w:author="Unknown Author" w:date="2022-04-12T22:02:02Z">
+        <w:r>
+          <w:rPr/>
+          <w:t>Cranial</w:t>
+        </w:r>
+      </w:ins>
+      <w:r>
+        <w:rPr/>
+        <w:t xml:space="preserve"> view</w:t>
+      </w:r>
+      <w:ins w:id="62" w:author="Unknown Author" w:date="2022-04-12T22:02:14Z">
+        <w:r>
+          <w:rPr/>
+          <w:t>s</w:t>
+        </w:r>
+      </w:ins>
+      <w:r>
+        <w:rPr/>
+        <w:t xml:space="preserve"> in two different orientations. </w:t>
       </w:r>
       <w:r>
         <w:rPr>
@@ -4251,7 +4624,23 @@
       </w:r>
       <w:r>
         <w:rPr/>
-        <w:t xml:space="preserve"> Cranial views in the same two different orientations. Parts </w:t>
+        <w:t xml:space="preserve"> </w:t>
+      </w:r>
+      <w:del w:id="63" w:author="Unknown Author" w:date="2022-04-12T22:02:08Z">
+        <w:r>
+          <w:rPr/>
+          <w:delText>Cranial</w:delText>
+        </w:r>
+      </w:del>
+      <w:ins w:id="64" w:author="Unknown Author" w:date="2022-04-12T22:02:08Z">
+        <w:r>
+          <w:rPr/>
+          <w:t>Right lateral</w:t>
+        </w:r>
+      </w:ins>
+      <w:r>
+        <w:rPr/>
+        <w:t xml:space="preserve"> views in the same two different orientations. Parts </w:t>
       </w:r>
       <w:r>
         <w:rPr>
@@ -4297,6 +4686,48 @@
         <w:rPr/>
         <w:t xml:space="preserve"> depict the vertebra oriented according to Definition 3 (neural canal is horizontal), and show a neural canal that appears 61% larger (9458 pixels) in cross-sectional area.</w:t>
       </w:r>
+      <w:ins w:id="65" w:author="Unknown Author" w:date="2022-04-12T22:03:38Z">
+        <w:r>
+          <w:rPr/>
+          <w:t xml:space="preserve"> </w:t>
+        </w:r>
+      </w:ins>
+      <w:ins w:id="66" w:author="Unknown Author" w:date="2022-04-12T22:03:38Z">
+        <w:r>
+          <w:rPr/>
+          <w:t xml:space="preserve">Thick black lines show the line of view through the neural canal in each orientation, emphasizing that it appears taller in the orientation of parts </w:t>
+        </w:r>
+      </w:ins>
+      <w:ins w:id="67" w:author="Unknown Author" w:date="2022-04-12T22:03:38Z">
+        <w:r>
+          <w:rPr>
+            <w:b/>
+            <w:bCs/>
+          </w:rPr>
+          <w:t>C</w:t>
+        </w:r>
+      </w:ins>
+      <w:ins w:id="68" w:author="Unknown Author" w:date="2022-04-12T22:03:38Z">
+        <w:r>
+          <w:rPr/>
+          <w:t xml:space="preserve"> and </w:t>
+        </w:r>
+      </w:ins>
+      <w:ins w:id="69" w:author="Unknown Author" w:date="2022-04-12T22:03:38Z">
+        <w:r>
+          <w:rPr>
+            <w:b/>
+            <w:bCs/>
+          </w:rPr>
+          <w:t>D</w:t>
+        </w:r>
+      </w:ins>
+      <w:ins w:id="70" w:author="Unknown Author" w:date="2022-04-12T22:03:38Z">
+        <w:r>
+          <w:rPr/>
+          <w:t>.</w:t>
+        </w:r>
+      </w:ins>
     </w:p>
     <w:p>
       <w:pPr>
@@ -4319,7 +4750,7 @@
         <w:rPr/>
         <w:t xml:space="preserve"> Inconsistent vertebral orientation in our own work (Taylor and Wedel 2013: figure 2</w:t>
       </w:r>
-      <w:ins w:id="12" w:author="Unknown Author" w:date="2022-04-12T00:30:30Z">
+      <w:ins w:id="71" w:author="Unknown Author" w:date="2022-04-12T00:30:30Z">
         <w:r>
           <w:rPr/>
           <w:t>, reversed</w:t>
@@ -4329,13 +4760,13 @@
         <w:rPr/>
         <w:t>). Representative mid-cervical vertebrae from a turkey (top</w:t>
       </w:r>
-      <w:ins w:id="13" w:author="Unknown Author" w:date="2022-04-12T00:30:43Z">
+      <w:ins w:id="72" w:author="Unknown Author" w:date="2022-04-12T00:30:43Z">
         <w:r>
           <w:rPr/>
           <w:t xml:space="preserve">, parts </w:t>
         </w:r>
       </w:ins>
-      <w:ins w:id="14" w:author="Unknown Author" w:date="2022-04-12T00:30:43Z">
+      <w:ins w:id="73" w:author="Unknown Author" w:date="2022-04-12T00:30:43Z">
         <w:r>
           <w:rPr>
             <w:b/>
@@ -4344,13 +4775,13 @@
           <w:t>A</w:t>
         </w:r>
       </w:ins>
-      <w:ins w:id="15" w:author="Unknown Author" w:date="2022-04-12T00:30:43Z">
+      <w:ins w:id="74" w:author="Unknown Author" w:date="2022-04-12T00:30:43Z">
         <w:r>
           <w:rPr/>
           <w:t xml:space="preserve"> and </w:t>
         </w:r>
       </w:ins>
-      <w:ins w:id="16" w:author="Unknown Author" w:date="2022-04-12T00:30:43Z">
+      <w:ins w:id="75" w:author="Unknown Author" w:date="2022-04-12T00:30:43Z">
         <w:r>
           <w:rPr>
             <w:b/>
@@ -4374,13 +4805,13 @@
         <w:rPr/>
         <w:t xml:space="preserve"> (bottom</w:t>
       </w:r>
-      <w:ins w:id="17" w:author="Unknown Author" w:date="2022-04-12T00:30:53Z">
+      <w:ins w:id="76" w:author="Unknown Author" w:date="2022-04-12T00:30:53Z">
         <w:r>
           <w:rPr/>
           <w:t xml:space="preserve">, parts </w:t>
         </w:r>
       </w:ins>
-      <w:ins w:id="18" w:author="Unknown Author" w:date="2022-04-12T00:30:53Z">
+      <w:ins w:id="77" w:author="Unknown Author" w:date="2022-04-12T00:30:53Z">
         <w:r>
           <w:rPr>
             <w:b/>
@@ -4389,13 +4820,13 @@
           <w:t>C</w:t>
         </w:r>
       </w:ins>
-      <w:ins w:id="19" w:author="Unknown Author" w:date="2022-04-12T00:30:53Z">
+      <w:ins w:id="78" w:author="Unknown Author" w:date="2022-04-12T00:30:53Z">
         <w:r>
           <w:rPr/>
           <w:t xml:space="preserve"> and </w:t>
         </w:r>
       </w:ins>
-      <w:ins w:id="20" w:author="Unknown Author" w:date="2022-04-12T00:30:53Z">
+      <w:ins w:id="79" w:author="Unknown Author" w:date="2022-04-12T00:30:53Z">
         <w:r>
           <w:rPr>
             <w:b/>
@@ -4408,13 +4839,13 @@
         <w:rPr/>
         <w:t xml:space="preserve">), not to scale. Each vertebra is shown in </w:t>
       </w:r>
-      <w:ins w:id="21" w:author="Unknown Author" w:date="2022-04-12T00:31:24Z">
+      <w:ins w:id="80" w:author="Unknown Author" w:date="2022-04-12T00:31:24Z">
         <w:r>
           <w:rPr/>
           <w:t xml:space="preserve">caudal view (on the left, parts </w:t>
         </w:r>
       </w:ins>
-      <w:ins w:id="22" w:author="Unknown Author" w:date="2022-04-12T00:31:24Z">
+      <w:ins w:id="81" w:author="Unknown Author" w:date="2022-04-12T00:31:24Z">
         <w:r>
           <w:rPr>
             <w:b/>
@@ -4423,13 +4854,13 @@
           <w:t>A</w:t>
         </w:r>
       </w:ins>
-      <w:ins w:id="23" w:author="Unknown Author" w:date="2022-04-12T00:31:24Z">
+      <w:ins w:id="82" w:author="Unknown Author" w:date="2022-04-12T00:31:24Z">
         <w:r>
           <w:rPr/>
           <w:t xml:space="preserve"> and </w:t>
         </w:r>
       </w:ins>
-      <w:ins w:id="24" w:author="Unknown Author" w:date="2022-04-12T00:31:24Z">
+      <w:ins w:id="83" w:author="Unknown Author" w:date="2022-04-12T00:31:24Z">
         <w:r>
           <w:rPr>
             <w:b/>
@@ -4438,7 +4869,7 @@
           <w:t>C</w:t>
         </w:r>
       </w:ins>
-      <w:ins w:id="25" w:author="Unknown Author" w:date="2022-04-12T00:31:24Z">
+      <w:ins w:id="84" w:author="Unknown Author" w:date="2022-04-12T00:31:24Z">
         <w:r>
           <w:rPr/>
           <w:t xml:space="preserve">) and </w:t>
@@ -4448,7 +4879,7 @@
         <w:rPr/>
         <w:t>left lateral view</w:t>
       </w:r>
-      <w:ins w:id="26" w:author="Unknown Author" w:date="2022-04-12T00:31:55Z">
+      <w:ins w:id="85" w:author="Unknown Author" w:date="2022-04-12T00:31:55Z">
         <w:r>
           <w:rPr/>
           <w:t>, reversed</w:t>
@@ -4458,19 +4889,19 @@
         <w:rPr/>
         <w:t xml:space="preserve"> (on the </w:t>
       </w:r>
-      <w:del w:id="27" w:author="Unknown Author" w:date="2022-04-12T00:31:40Z">
+      <w:del w:id="86" w:author="Unknown Author" w:date="2022-04-12T00:31:40Z">
         <w:r>
           <w:rPr/>
           <w:delText>left</w:delText>
         </w:r>
       </w:del>
-      <w:ins w:id="28" w:author="Unknown Author" w:date="2022-04-12T00:31:40Z">
+      <w:ins w:id="87" w:author="Unknown Author" w:date="2022-04-12T00:31:40Z">
         <w:r>
           <w:rPr/>
           <w:t xml:space="preserve">right, parts </w:t>
         </w:r>
       </w:ins>
-      <w:ins w:id="29" w:author="Unknown Author" w:date="2022-04-12T00:31:40Z">
+      <w:ins w:id="88" w:author="Unknown Author" w:date="2022-04-12T00:31:40Z">
         <w:r>
           <w:rPr>
             <w:b/>
@@ -4479,13 +4910,13 @@
           <w:t>B</w:t>
         </w:r>
       </w:ins>
-      <w:ins w:id="30" w:author="Unknown Author" w:date="2022-04-12T00:31:40Z">
+      <w:ins w:id="89" w:author="Unknown Author" w:date="2022-04-12T00:31:40Z">
         <w:r>
           <w:rPr/>
           <w:t xml:space="preserve"> and </w:t>
         </w:r>
       </w:ins>
-      <w:ins w:id="31" w:author="Unknown Author" w:date="2022-04-12T00:31:40Z">
+      <w:ins w:id="90" w:author="Unknown Author" w:date="2022-04-12T00:31:40Z">
         <w:r>
           <w:rPr>
             <w:b/>
@@ -4498,7 +4929,7 @@
         <w:rPr/>
         <w:t>)</w:t>
       </w:r>
-      <w:del w:id="32" w:author="Unknown Author" w:date="2022-04-12T00:31:22Z">
+      <w:del w:id="91" w:author="Unknown Author" w:date="2022-04-12T00:31:22Z">
         <w:r>
           <w:rPr/>
           <w:delText xml:space="preserve"> and caudal view (on the right)</w:delText>
@@ -5407,7 +5838,7 @@
     </w:r>
     <w:r>
       <w:rPr/>
-      <w:t>16</w:t>
+      <w:t>20</w:t>
     </w:r>
     <w:r>
       <w:rPr/>
@@ -5431,7 +5862,7 @@
     </w:r>
     <w:r>
       <w:rPr/>
-      <w:t>19</w:t>
+      <w:t>20</w:t>
     </w:r>
     <w:r>
       <w:rPr/>
@@ -5468,7 +5899,7 @@
     </w:r>
     <w:r>
       <w:rPr/>
-      <w:t>3</w:t>
+      <w:t>19</w:t>
     </w:r>
     <w:r>
       <w:rPr/>
@@ -5492,7 +5923,7 @@
     </w:r>
     <w:r>
       <w:rPr/>
-      <w:t>19</w:t>
+      <w:t>20</w:t>
     </w:r>
     <w:r>
       <w:rPr/>
@@ -6456,7 +6887,7 @@
     <w:pPr>
       <w:widowControl w:val="false"/>
       <w:suppressAutoHyphens w:val="true"/>
-      <w:overflowPunct w:val="true"/>
+      <w:overflowPunct w:val="false"/>
       <w:bidi w:val="0"/>
       <w:jc w:val="left"/>
     </w:pPr>
@@ -9428,6 +9859,178 @@
   </w:style>
   <w:style w:type="character" w:styleId="ListLabel290">
     <w:name w:val="ListLabel 290"/>
+    <w:qFormat/>
+    <w:rPr/>
+  </w:style>
+  <w:style w:type="character" w:styleId="ListLabel291">
+    <w:name w:val="ListLabel 291"/>
+    <w:qFormat/>
+    <w:rPr>
+      <w:rFonts w:cs="StarSymbol;Arial Unicode MS"/>
+      <w:sz w:val="18"/>
+      <w:szCs w:val="18"/>
+    </w:rPr>
+  </w:style>
+  <w:style w:type="character" w:styleId="ListLabel292">
+    <w:name w:val="ListLabel 292"/>
+    <w:qFormat/>
+    <w:rPr>
+      <w:rFonts w:cs="StarSymbol;Arial Unicode MS"/>
+      <w:sz w:val="18"/>
+      <w:szCs w:val="18"/>
+    </w:rPr>
+  </w:style>
+  <w:style w:type="character" w:styleId="ListLabel293">
+    <w:name w:val="ListLabel 293"/>
+    <w:qFormat/>
+    <w:rPr>
+      <w:rFonts w:cs="StarSymbol;Arial Unicode MS"/>
+      <w:sz w:val="18"/>
+      <w:szCs w:val="18"/>
+    </w:rPr>
+  </w:style>
+  <w:style w:type="character" w:styleId="ListLabel294">
+    <w:name w:val="ListLabel 294"/>
+    <w:qFormat/>
+    <w:rPr>
+      <w:rFonts w:cs="StarSymbol;Arial Unicode MS"/>
+      <w:sz w:val="18"/>
+      <w:szCs w:val="18"/>
+    </w:rPr>
+  </w:style>
+  <w:style w:type="character" w:styleId="ListLabel295">
+    <w:name w:val="ListLabel 295"/>
+    <w:qFormat/>
+    <w:rPr>
+      <w:rFonts w:cs="StarSymbol;Arial Unicode MS"/>
+      <w:sz w:val="18"/>
+      <w:szCs w:val="18"/>
+    </w:rPr>
+  </w:style>
+  <w:style w:type="character" w:styleId="ListLabel296">
+    <w:name w:val="ListLabel 296"/>
+    <w:qFormat/>
+    <w:rPr>
+      <w:rFonts w:cs="StarSymbol;Arial Unicode MS"/>
+      <w:sz w:val="18"/>
+      <w:szCs w:val="18"/>
+    </w:rPr>
+  </w:style>
+  <w:style w:type="character" w:styleId="ListLabel297">
+    <w:name w:val="ListLabel 297"/>
+    <w:qFormat/>
+    <w:rPr>
+      <w:rFonts w:cs="StarSymbol;Arial Unicode MS"/>
+      <w:sz w:val="18"/>
+      <w:szCs w:val="18"/>
+    </w:rPr>
+  </w:style>
+  <w:style w:type="character" w:styleId="ListLabel298">
+    <w:name w:val="ListLabel 298"/>
+    <w:qFormat/>
+    <w:rPr>
+      <w:rFonts w:cs="StarSymbol;Arial Unicode MS"/>
+      <w:sz w:val="18"/>
+      <w:szCs w:val="18"/>
+    </w:rPr>
+  </w:style>
+  <w:style w:type="character" w:styleId="ListLabel299">
+    <w:name w:val="ListLabel 299"/>
+    <w:qFormat/>
+    <w:rPr>
+      <w:rFonts w:cs="StarSymbol;Arial Unicode MS"/>
+      <w:sz w:val="18"/>
+      <w:szCs w:val="18"/>
+    </w:rPr>
+  </w:style>
+  <w:style w:type="character" w:styleId="ListLabel300">
+    <w:name w:val="ListLabel 300"/>
+    <w:qFormat/>
+    <w:rPr>
+      <w:rFonts w:cs="StarSymbol;Arial Unicode MS"/>
+      <w:sz w:val="18"/>
+      <w:szCs w:val="18"/>
+    </w:rPr>
+  </w:style>
+  <w:style w:type="character" w:styleId="ListLabel301">
+    <w:name w:val="ListLabel 301"/>
+    <w:qFormat/>
+    <w:rPr>
+      <w:rFonts w:cs="StarSymbol;Arial Unicode MS"/>
+      <w:sz w:val="18"/>
+      <w:szCs w:val="18"/>
+    </w:rPr>
+  </w:style>
+  <w:style w:type="character" w:styleId="ListLabel302">
+    <w:name w:val="ListLabel 302"/>
+    <w:qFormat/>
+    <w:rPr>
+      <w:rFonts w:cs="StarSymbol;Arial Unicode MS"/>
+      <w:sz w:val="18"/>
+      <w:szCs w:val="18"/>
+    </w:rPr>
+  </w:style>
+  <w:style w:type="character" w:styleId="ListLabel303">
+    <w:name w:val="ListLabel 303"/>
+    <w:qFormat/>
+    <w:rPr>
+      <w:rFonts w:cs="StarSymbol;Arial Unicode MS"/>
+      <w:sz w:val="18"/>
+      <w:szCs w:val="18"/>
+    </w:rPr>
+  </w:style>
+  <w:style w:type="character" w:styleId="ListLabel304">
+    <w:name w:val="ListLabel 304"/>
+    <w:qFormat/>
+    <w:rPr>
+      <w:rFonts w:cs="StarSymbol;Arial Unicode MS"/>
+      <w:sz w:val="18"/>
+      <w:szCs w:val="18"/>
+    </w:rPr>
+  </w:style>
+  <w:style w:type="character" w:styleId="ListLabel305">
+    <w:name w:val="ListLabel 305"/>
+    <w:qFormat/>
+    <w:rPr>
+      <w:rFonts w:cs="StarSymbol;Arial Unicode MS"/>
+      <w:sz w:val="18"/>
+      <w:szCs w:val="18"/>
+    </w:rPr>
+  </w:style>
+  <w:style w:type="character" w:styleId="ListLabel306">
+    <w:name w:val="ListLabel 306"/>
+    <w:qFormat/>
+    <w:rPr>
+      <w:rFonts w:cs="StarSymbol;Arial Unicode MS"/>
+      <w:sz w:val="18"/>
+      <w:szCs w:val="18"/>
+    </w:rPr>
+  </w:style>
+  <w:style w:type="character" w:styleId="ListLabel307">
+    <w:name w:val="ListLabel 307"/>
+    <w:qFormat/>
+    <w:rPr>
+      <w:rFonts w:cs="StarSymbol;Arial Unicode MS"/>
+      <w:sz w:val="18"/>
+      <w:szCs w:val="18"/>
+    </w:rPr>
+  </w:style>
+  <w:style w:type="character" w:styleId="ListLabel308">
+    <w:name w:val="ListLabel 308"/>
+    <w:qFormat/>
+    <w:rPr>
+      <w:rFonts w:cs="StarSymbol;Arial Unicode MS"/>
+      <w:sz w:val="18"/>
+      <w:szCs w:val="18"/>
+    </w:rPr>
+  </w:style>
+  <w:style w:type="character" w:styleId="ListLabel309">
+    <w:name w:val="ListLabel 309"/>
+    <w:qFormat/>
+    <w:rPr/>
+  </w:style>
+  <w:style w:type="character" w:styleId="ListLabel310">
+    <w:name w:val="ListLabel 310"/>
     <w:qFormat/>
     <w:rPr/>
   </w:style>

</xml_diff>

<commit_message>
Complete handling of Marek comments
</commit_message>
<xml_diff>
--- a/revision2/vo-manuscript--MASTER--v3.docx
+++ b/revision2/vo-manuscript--MASTER--v3.docx
@@ -1517,9 +1517,37 @@
       </w:pPr>
       <w:r>
         <w:rPr/>
-        <w:t>And even for elongate vertebrae, this immediately intuitive approach breaks down when considered in detail. A line between the cranial and caudal articular surfaces at half height sounds simple, but to determine half-height we need to establish where the dorsal and ventral margins of the articular surfaces are, and this is not always clear, especially for fossil vertebrae. In Figure 5C, the upper blue lines at each end of the vertebra mark the dorsalmost extent of the two articular surfaces, and are not difficult to determine. But the ventralmost extent of both surfaces is much more ambiguous. Candidate ventral extents are shown by the other blue lines. Cranially (to the right), the ventralmost line is aligned with the ventralmost point on the cranial part of the vertebra, but it is not certain that this is part of the articular condyle rather than some other process; the two lines immediately above show two other points on the curvature of the condyle that could be interpreted as its ventralmost extent. The same problem is more extreme with respect to the ventral margin of the caudal articular surface (left side of Figure 5C). Only with the benefit of a caudal view</w:t>
-      </w:r>
-      <w:ins w:id="33" w:author="Unknown Author" w:date="2022-04-12T00:33:03Z">
+        <w:t>And even for elongate vertebrae, this immediately intuitive approach breaks down when considered in detail. A line between the cranial and caudal articular surfaces at half height sounds simple, but to determine half-height we need to establish where the dorsal and ventral margins of the articular surfaces are</w:t>
+      </w:r>
+      <w:ins w:id="33" w:author="Unknown Author" w:date="2022-04-12T22:58:37Z">
+        <w:r>
+          <w:rPr/>
+          <w:t>.</w:t>
+        </w:r>
+      </w:ins>
+      <w:del w:id="34" w:author="Unknown Author" w:date="2022-04-12T22:58:39Z">
+        <w:r>
+          <w:rPr/>
+          <w:delText>, and t</w:delText>
+        </w:r>
+      </w:del>
+      <w:ins w:id="35" w:author="Unknown Author" w:date="2022-04-12T22:58:39Z">
+        <w:r>
+          <w:rPr/>
+          <w:t xml:space="preserve"> </w:t>
+        </w:r>
+      </w:ins>
+      <w:ins w:id="36" w:author="Unknown Author" w:date="2022-04-12T22:58:39Z">
+        <w:r>
+          <w:rPr/>
+          <w:t>T</w:t>
+        </w:r>
+      </w:ins>
+      <w:r>
+        <w:rPr/>
+        <w:t>his is not always clear, especially for fossil vertebrae. In Figure 5C, the upper blue lines at each end of the vertebra mark the dorsalmost extent of the two articular surfaces, and are not difficult to determine. But the ventralmost extent of both surfaces is much more ambiguous. Candidate ventral extents are shown by the other blue lines. Cranially (to the right), the ventralmost line is aligned with the ventralmost point on the cranial part of the vertebra, but it is not certain that this is part of the articular condyle rather than some other process; the two lines immediately above show two other points on the curvature of the condyle that could be interpreted as its ventralmost extent. The same problem is more extreme with respect to the ventral margin of the caudal articular surface (left side of Figure 5C). Only with the benefit of a caudal view</w:t>
+      </w:r>
+      <w:ins w:id="37" w:author="Unknown Author" w:date="2022-04-12T00:33:03Z">
         <w:r>
           <w:rPr/>
           <w:t>, or access to the specimen or a 3D model,</w:t>
@@ -1537,7 +1565,17 @@
       </w:pPr>
       <w:r>
         <w:rPr/>
-        <w:t>All this shows that relying on the eye to determine horizontal orientation can be very misleading, and that a more objective approach is needed. We will now consider three such definitions (Figure 6).</w:t>
+        <w:t xml:space="preserve">All </w:t>
+      </w:r>
+      <w:ins w:id="38" w:author="Unknown Author" w:date="2022-04-12T22:59:04Z">
+        <w:r>
+          <w:rPr/>
+          <w:t xml:space="preserve">of </w:t>
+        </w:r>
+      </w:ins>
+      <w:r>
+        <w:rPr/>
+        <w:t>this shows that relying on the eye to determine horizontal orientation can be very misleading, and that a more objective approach is needed. We will now consider three such definitions (Figure 6).</w:t>
       </w:r>
     </w:p>
     <w:p>
@@ -1605,7 +1643,23 @@
       </w:r>
       <w:r>
         <w:rPr/>
-        <w:t xml:space="preserve"> caudal shown here, the current definition gives a nearly unambiguous result as the cranial and caudal articular surfaces are very close to parallel: in Figure 6A, where the green line showing the orientation of the caudal surface is vertical, the red line showing the orientation of the cranial surface is cranially inclined by less than one degree. However, its meaning is ambiguous for “keystoned” vertebrae in which the cranial and caudal surfaces are not parallel, as for example the giraffe C7 shown in Figure 6D, in which the caudal surface is inclined 19</w:t>
+        <w:t xml:space="preserve"> caudal shown here, the current definition gives a nearly unambiguous result as the cranial and caudal articular surfaces are very close to parallel: in Figure 6A, where the green line showing the orientation of the caudal surface is vertical, the red line showing the orientation of the cranial surface is cranially inclined by less than one degree. However, </w:t>
+      </w:r>
+      <w:del w:id="39" w:author="Unknown Author" w:date="2022-04-12T23:00:37Z">
+        <w:r>
+          <w:rPr/>
+          <w:delText>its meaning</w:delText>
+        </w:r>
+      </w:del>
+      <w:ins w:id="40" w:author="Unknown Author" w:date="2022-04-12T23:00:37Z">
+        <w:r>
+          <w:rPr/>
+          <w:t>the current definition</w:t>
+        </w:r>
+      </w:ins>
+      <w:r>
+        <w:rPr/>
+        <w:t xml:space="preserve"> is ambiguous for “keystoned” vertebrae in which the cranial and caudal surfaces are not parallel, as for example the giraffe C7 shown in Figure 6D, in which the caudal surface is inclined 19</w:t>
       </w:r>
       <w:r>
         <w:rPr>
@@ -1626,7 +1680,17 @@
       </w:r>
       <w:r>
         <w:rPr/>
-        <w:t xml:space="preserve"> C6 illustrated by Wedel and Cifelli (2005: figure 11A) in which the caudal surface is near vertical but the margin of the cranial condyle is inclined about 20°. (Note that in the former, the ventral surface is longer than the dorsal, but the converse is true in the latter.) “Keystoning”, while rarely as extreme as seen in these vertebrae, is extremely common, so when using Definition 2 it is necessary to specify which of the two articular surfaces is being used. Alternatively, an average articular-surface orientation could be used, such that in the “horizontal” orientation, the inclination of the cranial and caudal articular surfaces is equal and opposite.</w:t>
+        <w:t xml:space="preserve"> C6 illustrated by Wedel and Cifelli (2005: figure 11A) in which the caudal surface is near vertical but the margin of the cranial condyle is inclined about 20°. (Note that in the former, the ventral surface is longer than the dorsal, but the converse is true in the latter.) “Keystoning”, while rarely as extreme as seen in these vertebrae, is </w:t>
+      </w:r>
+      <w:del w:id="41" w:author="Unknown Author" w:date="2022-04-12T23:01:43Z">
+        <w:r>
+          <w:rPr/>
+          <w:delText xml:space="preserve">extremely </w:delText>
+        </w:r>
+      </w:del>
+      <w:r>
+        <w:rPr/>
+        <w:t>common, so when using Definition 2 it is necessary to specify which of the two articular surfaces is being used. Alternatively, an average articular-surface orientation could be used, such that in the “horizontal” orientation, the inclination of the cranial and caudal articular surfaces is equal and opposite.</w:t>
       </w:r>
     </w:p>
     <w:p>
@@ -1673,7 +1737,7 @@
         </w:rPr>
         <w:t xml:space="preserve">[Figure </w:t>
       </w:r>
-      <w:del w:id="34" w:author="Unknown Author" w:date="2022-04-12T00:33:44Z">
+      <w:del w:id="42" w:author="Unknown Author" w:date="2022-04-12T00:33:44Z">
         <w:r>
           <w:rPr>
             <w:b w:val="false"/>
@@ -1682,7 +1746,7 @@
           <w:delText>G</w:delText>
         </w:r>
       </w:del>
-      <w:ins w:id="35" w:author="Unknown Author" w:date="2022-04-12T00:33:44Z">
+      <w:ins w:id="43" w:author="Unknown Author" w:date="2022-04-12T00:33:44Z">
         <w:r>
           <w:rPr>
             <w:b w:val="false"/>
@@ -2198,7 +2262,23 @@
       </w:r>
       <w:r>
         <w:rPr/>
-        <w:t xml:space="preserve"> holotype dorsal vertebra NHMUK PV R2095. However, the use of another low-tech method can give us the result (Figure 12). We used Blu-Tack to attach two toothpicks to the cranial and caudal ends of the neural canal floor, and manipulated the toothpicks so that they formed a straight line. We then oriented the vertebra such that this straight line was horizontal, as indicated by a spirit level held parallel to it. Using this method we were able to determine from photos that when the floor of the neural canal is horizontal, the slope of the neural arch is about 29°: just outside the 30°–35° range specified as character 2 in the revised diagnosis of Taylor (2018a:5).</w:t>
+        <w:t xml:space="preserve"> holotype dorsal vertebra NHMUK PV R2095. However, the use of another low-tech method can give us the result (Figure 12). We used Blu-Tack to attach two toothpicks to the cranial and caudal ends of the neural canal floor, and manipulated the toothpicks so that they formed a straight line</w:t>
+      </w:r>
+      <w:ins w:id="44" w:author="Unknown Author" w:date="2022-04-12T23:05:02Z">
+        <w:r>
+          <w:rPr/>
+          <w:t xml:space="preserve"> </w:t>
+        </w:r>
+      </w:ins>
+      <w:ins w:id="45" w:author="Unknown Author" w:date="2022-04-12T23:05:02Z">
+        <w:r>
+          <w:rPr/>
+          <w:t>in lateral view</w:t>
+        </w:r>
+      </w:ins>
+      <w:r>
+        <w:rPr/>
+        <w:t>. We then oriented the vertebra such that this straight line was horizontal, as indicated by a spirit level held parallel to it. Using this method we were able to determine from photos that when the floor of the neural canal is horizontal, the slope of the neural arch is about 29°: just outside the 30°–35° range specified as character 2 in the revised diagnosis of Taylor (2018a:5).</w:t>
       </w:r>
     </w:p>
     <w:p>
@@ -2210,6 +2290,52 @@
         <w:rPr/>
         <w:t>[Figure 12 here]</w:t>
       </w:r>
+    </w:p>
+    <w:p>
+      <w:pPr>
+        <w:pStyle w:val="TextBody"/>
+        <w:rPr/>
+      </w:pPr>
+      <w:ins w:id="46" w:author="Unknown Author" w:date="2022-04-13T00:36:21Z">
+        <w:r>
+          <w:rPr/>
+          <w:t xml:space="preserve">In principle the toothpick method can also be used to find the trajectory of the roof of the neural canal. For the </w:t>
+        </w:r>
+      </w:ins>
+      <w:ins w:id="47" w:author="Unknown Author" w:date="2022-04-13T00:36:21Z">
+        <w:r>
+          <w:rPr>
+            <w:i/>
+            <w:iCs/>
+          </w:rPr>
+          <w:t>Xenoposeidon</w:t>
+        </w:r>
+      </w:ins>
+      <w:ins w:id="48" w:author="Unknown Author" w:date="2022-04-13T00:36:21Z">
+        <w:r>
+          <w:rPr/>
+          <w:t xml:space="preserve"> vertebra, however, this would not yield helpful results, at it has a very large, teardrop-shaped anterior fossa (character #4 in the revised diagnosis of Taylor 2018a:5; see Figure 12). The matrix has not been prepared out of this fossa, so the anterior margin of the neural canal cannot be identified. But even were the matrix fully removed, it is likely that there </w:t>
+        </w:r>
+      </w:ins>
+      <w:ins w:id="49" w:author="Unknown Author" w:date="2022-04-13T00:36:21Z">
+        <w:r>
+          <w:rPr>
+            <w:rFonts w:eastAsia="Lucida Sans Unicode" w:cs="Tahoma"/>
+            <w:color w:val="auto"/>
+            <w:kern w:val="2"/>
+            <w:sz w:val="24"/>
+            <w:szCs w:val="24"/>
+            <w:lang w:val="en-US" w:eastAsia="zxx" w:bidi="zxx"/>
+          </w:rPr>
+          <w:t>would be</w:t>
+        </w:r>
+      </w:ins>
+      <w:ins w:id="50" w:author="Unknown Author" w:date="2022-04-13T00:36:21Z">
+        <w:r>
+          <w:rPr/>
+          <w:t xml:space="preserve"> no clear delineation between the neural canal and the fossa into which it emerges anteriorly, making NHMUK PV R2095 an extreme example of the ambiguity illustrated in Figure 8. This example corroborates the sense that, for orientation purposes, the floor of the neural canal should in most cases be preferred to the roof.</w:t>
+        </w:r>
+      </w:ins>
     </w:p>
     <w:p>
       <w:pPr>
@@ -2403,9 +2529,21 @@
         <w:pStyle w:val="TextBody"/>
         <w:rPr/>
       </w:pPr>
-      <w:r>
-        <w:rPr/>
-        <w:t>In discussing the angles of inclination of parts of vertebrae, it is essential to have a rigorously defined baseline: a concept of what is meant by the directions cranial and caudal, and therefore what axis is defined as horizontal, and therefore what is vertical. In this paper, we have proposed four candidate definitions. At minimum, we advocate that each paper that discusses vertebral shape and the inclination of parts should explicitly adopt some specific definition of “horizontal”, and use it consistently.</w:t>
+      <w:del w:id="51" w:author="Unknown Author" w:date="2022-04-13T00:42:14Z">
+        <w:r>
+          <w:rPr/>
+          <w:delText>In discussing the angles of inclination of parts of vertebrae</w:delText>
+        </w:r>
+      </w:del>
+      <w:ins w:id="52" w:author="Unknown Author" w:date="2022-04-13T00:42:14Z">
+        <w:r>
+          <w:rPr/>
+          <w:t>When describing vertebral anatomy</w:t>
+        </w:r>
+      </w:ins>
+      <w:r>
+        <w:rPr/>
+        <w:t>, it is essential to have a rigorously defined baseline: a concept of what is meant by the directions cranial and caudal, and therefore what axis is defined as horizontal, and therefore what is vertical. In this paper, we have proposed four candidate definitions. At minimum, we advocate that each paper that discusses vertebral shape and the inclination of parts should explicitly adopt some specific definition of “horizontal”, and use it consistently.</w:t>
       </w:r>
     </w:p>
     <w:p>
@@ -2509,7 +2647,23 @@
       </w:pPr>
       <w:r>
         <w:rPr/>
-        <w:t>When the floor and roof of the neural canal are not parallel, we generally recommend using the floor, both because it more nearly follows the embryonic notochord and because it is preserved in partial vertebrae in which the neural arch is lost — a more common condition than the loss of the centrum with the arch preserved. In these rarer cases, the roof of the canal must of course be used instead.</w:t>
+        <w:t xml:space="preserve">When the floor and roof of the neural canal are not parallel, we generally recommend using the floor, both because it more </w:t>
+      </w:r>
+      <w:del w:id="53" w:author="Unknown Author" w:date="2022-04-13T00:43:10Z">
+        <w:r>
+          <w:rPr/>
+          <w:delText>nearly</w:delText>
+        </w:r>
+      </w:del>
+      <w:ins w:id="54" w:author="Unknown Author" w:date="2022-04-13T00:43:10Z">
+        <w:r>
+          <w:rPr/>
+          <w:t>closely</w:t>
+        </w:r>
+      </w:ins>
+      <w:r>
+        <w:rPr/>
+        <w:t xml:space="preserve"> follows the embryonic notochord and because it is preserved in partial vertebrae in which the neural arch is lost — a more common condition than the loss of the centrum with the arch preserved. In these rarer cases, the roof of the canal must of course be used instead.</w:t>
       </w:r>
     </w:p>
     <w:p>
@@ -2649,13 +2803,13 @@
         <w:rPr/>
         <w:t xml:space="preserve">, “forward sloping”). Had Mannion’s preferred orientation been adopted, the forward slope would not be sufficiently strong to warrant a diagnostic role, and the validity of the taxon would have been undermined. It is similarly important to use a consistent orientation when scoring taxa for slope-related phylogenetic characters like </w:t>
       </w:r>
-      <w:del w:id="36" w:author="Unknown Author" w:date="2022-04-12T20:17:43Z">
+      <w:del w:id="55" w:author="Unknown Author" w:date="2022-04-12T20:17:43Z">
         <w:r>
           <w:rPr/>
           <w:delText>C</w:delText>
         </w:r>
       </w:del>
-      <w:ins w:id="37" w:author="Unknown Author" w:date="2022-04-12T20:17:43Z">
+      <w:ins w:id="56" w:author="Unknown Author" w:date="2022-04-12T20:17:43Z">
         <w:r>
           <w:rPr/>
           <w:t xml:space="preserve">character </w:t>
@@ -2751,13 +2905,13 @@
         <w:rPr/>
         <w:t>First, we thank Phil Mannion (</w:t>
       </w:r>
-      <w:del w:id="38" w:author="Unknown Author" w:date="2022-04-12T00:34:11Z">
+      <w:del w:id="57" w:author="Unknown Author" w:date="2022-04-12T00:34:11Z">
         <w:r>
           <w:rPr/>
           <w:delText>Imperial</w:delText>
         </w:r>
       </w:del>
-      <w:ins w:id="39" w:author="Unknown Author" w:date="2022-04-12T00:34:11Z">
+      <w:ins w:id="58" w:author="Unknown Author" w:date="2022-04-12T00:34:11Z">
         <w:r>
           <w:rPr/>
           <w:t>University</w:t>
@@ -2778,7 +2932,7 @@
         <w:rPr/>
         <w:t xml:space="preserve"> manuscript and for giving us permission to quote relevant excepts in the current paper. We also thank Marc Vincent for permission to reproduce his photograph in Figure 4</w:t>
       </w:r>
-      <w:ins w:id="40" w:author="Unknown Author" w:date="2022-04-12T00:34:22Z">
+      <w:ins w:id="59" w:author="Unknown Author" w:date="2022-04-12T00:34:22Z">
         <w:r>
           <w:rPr/>
           <w:t>,</w:t>
@@ -3143,37 +3297,37 @@
         <w:ind w:left="283" w:right="0" w:hanging="283"/>
         <w:rPr/>
       </w:pPr>
-      <w:ins w:id="43" w:author="Unknown Author" w:date="2022-04-12T22:20:47Z">
+      <w:ins w:id="62" w:author="Unknown Author" w:date="2022-04-12T22:20:47Z">
         <w:r>
           <w:rPr/>
           <w:t xml:space="preserve">Christian, Andreas. </w:t>
         </w:r>
       </w:ins>
-      <w:ins w:id="44" w:author="Unknown Author" w:date="2022-04-12T22:20:47Z">
+      <w:ins w:id="63" w:author="Unknown Author" w:date="2022-04-12T22:20:47Z">
         <w:r>
           <w:rPr/>
           <w:t xml:space="preserve">2002. </w:t>
         </w:r>
       </w:ins>
-      <w:ins w:id="45" w:author="Unknown Author" w:date="2022-04-12T22:20:47Z">
+      <w:ins w:id="64" w:author="Unknown Author" w:date="2022-04-12T22:20:47Z">
         <w:r>
           <w:rPr/>
           <w:t xml:space="preserve">Neck posture and overall body design in </w:t>
         </w:r>
       </w:ins>
-      <w:ins w:id="46" w:author="Unknown Author" w:date="2022-04-12T22:20:47Z">
+      <w:ins w:id="65" w:author="Unknown Author" w:date="2022-04-12T22:20:47Z">
         <w:r>
           <w:rPr/>
           <w:t>s</w:t>
         </w:r>
       </w:ins>
-      <w:ins w:id="47" w:author="Unknown Author" w:date="2022-04-12T22:20:47Z">
+      <w:ins w:id="66" w:author="Unknown Author" w:date="2022-04-12T22:20:47Z">
         <w:r>
           <w:rPr/>
           <w:t xml:space="preserve">auropods. </w:t>
         </w:r>
       </w:ins>
-      <w:ins w:id="48" w:author="Unknown Author" w:date="2022-04-12T22:20:47Z">
+      <w:ins w:id="67" w:author="Unknown Author" w:date="2022-04-12T22:20:47Z">
         <w:r>
           <w:rPr>
             <w:i/>
@@ -3182,13 +3336,13 @@
           <w:t>Mitteilungen aus dem Museum für Naturkunde, Berlin, Geowissenschaften</w:t>
         </w:r>
       </w:ins>
-      <w:ins w:id="49" w:author="Unknown Author" w:date="2022-04-12T22:20:47Z">
+      <w:ins w:id="68" w:author="Unknown Author" w:date="2022-04-12T22:20:47Z">
         <w:r>
           <w:rPr/>
           <w:t xml:space="preserve"> </w:t>
         </w:r>
       </w:ins>
-      <w:ins w:id="50" w:author="Unknown Author" w:date="2022-04-12T22:20:47Z">
+      <w:ins w:id="69" w:author="Unknown Author" w:date="2022-04-12T22:20:47Z">
         <w:r>
           <w:rPr>
             <w:b/>
@@ -3197,19 +3351,19 @@
           <w:t>5</w:t>
         </w:r>
       </w:ins>
-      <w:ins w:id="51" w:author="Unknown Author" w:date="2022-04-12T22:20:47Z">
+      <w:ins w:id="70" w:author="Unknown Author" w:date="2022-04-12T22:20:47Z">
         <w:r>
           <w:rPr/>
           <w:t xml:space="preserve">:271–281. </w:t>
         </w:r>
       </w:ins>
-      <w:ins w:id="52" w:author="Unknown Author" w:date="2022-04-12T22:20:47Z">
+      <w:ins w:id="71" w:author="Unknown Author" w:date="2022-04-12T22:20:47Z">
         <w:r>
           <w:rPr/>
           <w:t>doi</w:t>
         </w:r>
       </w:ins>
-      <w:ins w:id="53" w:author="Unknown Author" w:date="2022-04-12T22:20:47Z">
+      <w:ins w:id="72" w:author="Unknown Author" w:date="2022-04-12T22:20:47Z">
         <w:r>
           <w:rPr/>
           <w:t>:10.1002/mmng.20020050116</w:t>
@@ -3638,13 +3792,13 @@
         <w:ind w:left="283" w:right="0" w:hanging="283"/>
         <w:rPr/>
       </w:pPr>
-      <w:ins w:id="55" w:author="Unknown Author" w:date="2022-04-12T20:34:55Z">
+      <w:ins w:id="74" w:author="Unknown Author" w:date="2022-04-12T20:34:55Z">
         <w:r>
           <w:rPr/>
           <w:t xml:space="preserve">Randau, Marcela, Andrew R. Cuff, John R. Hutchinson, Stephanie E. Pierce and Anjali Goswami. 2017. Regional differentiation of felid vertebral column evolution: a study of 3D shape trajectories. </w:t>
         </w:r>
       </w:ins>
-      <w:ins w:id="56" w:author="Unknown Author" w:date="2022-04-12T20:34:55Z">
+      <w:ins w:id="75" w:author="Unknown Author" w:date="2022-04-12T20:34:55Z">
         <w:r>
           <w:rPr>
             <w:i/>
@@ -3653,13 +3807,13 @@
           <w:t>Organisms Diversity and Evolution</w:t>
         </w:r>
       </w:ins>
-      <w:ins w:id="57" w:author="Unknown Author" w:date="2022-04-12T20:34:55Z">
+      <w:ins w:id="76" w:author="Unknown Author" w:date="2022-04-12T20:34:55Z">
         <w:r>
           <w:rPr/>
           <w:t xml:space="preserve"> </w:t>
         </w:r>
       </w:ins>
-      <w:ins w:id="58" w:author="Unknown Author" w:date="2022-04-12T20:34:55Z">
+      <w:ins w:id="77" w:author="Unknown Author" w:date="2022-04-12T20:34:55Z">
         <w:r>
           <w:rPr>
             <w:b/>
@@ -3668,7 +3822,7 @@
           <w:t>17</w:t>
         </w:r>
       </w:ins>
-      <w:ins w:id="59" w:author="Unknown Author" w:date="2022-04-12T20:34:55Z">
+      <w:ins w:id="78" w:author="Unknown Author" w:date="2022-04-12T20:34:55Z">
         <w:r>
           <w:rPr/>
           <w:t>:305–319. doi:10.1007/s13127-016-0304-4</w:t>
@@ -4589,13 +4743,13 @@
         <w:rPr/>
         <w:t xml:space="preserve"> </w:t>
       </w:r>
-      <w:del w:id="60" w:author="Unknown Author" w:date="2022-04-12T22:01:54Z">
+      <w:del w:id="79" w:author="Unknown Author" w:date="2022-04-12T22:01:54Z">
         <w:r>
           <w:rPr/>
           <w:delText>Right lateral</w:delText>
         </w:r>
       </w:del>
-      <w:ins w:id="61" w:author="Unknown Author" w:date="2022-04-12T22:02:02Z">
+      <w:ins w:id="80" w:author="Unknown Author" w:date="2022-04-12T22:02:02Z">
         <w:r>
           <w:rPr/>
           <w:t>Cranial</w:t>
@@ -4605,7 +4759,7 @@
         <w:rPr/>
         <w:t xml:space="preserve"> view</w:t>
       </w:r>
-      <w:ins w:id="62" w:author="Unknown Author" w:date="2022-04-12T22:02:14Z">
+      <w:ins w:id="81" w:author="Unknown Author" w:date="2022-04-12T22:02:14Z">
         <w:r>
           <w:rPr/>
           <w:t>s</w:t>
@@ -4626,13 +4780,13 @@
         <w:rPr/>
         <w:t xml:space="preserve"> </w:t>
       </w:r>
-      <w:del w:id="63" w:author="Unknown Author" w:date="2022-04-12T22:02:08Z">
+      <w:del w:id="82" w:author="Unknown Author" w:date="2022-04-12T22:02:08Z">
         <w:r>
           <w:rPr/>
           <w:delText>Cranial</w:delText>
         </w:r>
       </w:del>
-      <w:ins w:id="64" w:author="Unknown Author" w:date="2022-04-12T22:02:08Z">
+      <w:ins w:id="83" w:author="Unknown Author" w:date="2022-04-12T22:02:08Z">
         <w:r>
           <w:rPr/>
           <w:t>Right lateral</w:t>
@@ -4686,19 +4840,19 @@
         <w:rPr/>
         <w:t xml:space="preserve"> depict the vertebra oriented according to Definition 3 (neural canal is horizontal), and show a neural canal that appears 61% larger (9458 pixels) in cross-sectional area.</w:t>
       </w:r>
-      <w:ins w:id="65" w:author="Unknown Author" w:date="2022-04-12T22:03:38Z">
+      <w:ins w:id="84" w:author="Unknown Author" w:date="2022-04-12T22:03:38Z">
         <w:r>
           <w:rPr/>
           <w:t xml:space="preserve"> </w:t>
         </w:r>
       </w:ins>
-      <w:ins w:id="66" w:author="Unknown Author" w:date="2022-04-12T22:03:38Z">
+      <w:ins w:id="85" w:author="Unknown Author" w:date="2022-04-12T22:03:38Z">
         <w:r>
           <w:rPr/>
           <w:t xml:space="preserve">Thick black lines show the line of view through the neural canal in each orientation, emphasizing that it appears taller in the orientation of parts </w:t>
         </w:r>
       </w:ins>
-      <w:ins w:id="67" w:author="Unknown Author" w:date="2022-04-12T22:03:38Z">
+      <w:ins w:id="86" w:author="Unknown Author" w:date="2022-04-12T22:03:38Z">
         <w:r>
           <w:rPr>
             <w:b/>
@@ -4707,13 +4861,13 @@
           <w:t>C</w:t>
         </w:r>
       </w:ins>
-      <w:ins w:id="68" w:author="Unknown Author" w:date="2022-04-12T22:03:38Z">
+      <w:ins w:id="87" w:author="Unknown Author" w:date="2022-04-12T22:03:38Z">
         <w:r>
           <w:rPr/>
           <w:t xml:space="preserve"> and </w:t>
         </w:r>
       </w:ins>
-      <w:ins w:id="69" w:author="Unknown Author" w:date="2022-04-12T22:03:38Z">
+      <w:ins w:id="88" w:author="Unknown Author" w:date="2022-04-12T22:03:38Z">
         <w:r>
           <w:rPr>
             <w:b/>
@@ -4722,7 +4876,7 @@
           <w:t>D</w:t>
         </w:r>
       </w:ins>
-      <w:ins w:id="70" w:author="Unknown Author" w:date="2022-04-12T22:03:38Z">
+      <w:ins w:id="89" w:author="Unknown Author" w:date="2022-04-12T22:03:38Z">
         <w:r>
           <w:rPr/>
           <w:t>.</w:t>
@@ -4750,7 +4904,7 @@
         <w:rPr/>
         <w:t xml:space="preserve"> Inconsistent vertebral orientation in our own work (Taylor and Wedel 2013: figure 2</w:t>
       </w:r>
-      <w:ins w:id="71" w:author="Unknown Author" w:date="2022-04-12T00:30:30Z">
+      <w:ins w:id="90" w:author="Unknown Author" w:date="2022-04-12T00:30:30Z">
         <w:r>
           <w:rPr/>
           <w:t>, reversed</w:t>
@@ -4760,13 +4914,13 @@
         <w:rPr/>
         <w:t>). Representative mid-cervical vertebrae from a turkey (top</w:t>
       </w:r>
-      <w:ins w:id="72" w:author="Unknown Author" w:date="2022-04-12T00:30:43Z">
+      <w:ins w:id="91" w:author="Unknown Author" w:date="2022-04-12T00:30:43Z">
         <w:r>
           <w:rPr/>
           <w:t xml:space="preserve">, parts </w:t>
         </w:r>
       </w:ins>
-      <w:ins w:id="73" w:author="Unknown Author" w:date="2022-04-12T00:30:43Z">
+      <w:ins w:id="92" w:author="Unknown Author" w:date="2022-04-12T00:30:43Z">
         <w:r>
           <w:rPr>
             <w:b/>
@@ -4775,13 +4929,13 @@
           <w:t>A</w:t>
         </w:r>
       </w:ins>
-      <w:ins w:id="74" w:author="Unknown Author" w:date="2022-04-12T00:30:43Z">
+      <w:ins w:id="93" w:author="Unknown Author" w:date="2022-04-12T00:30:43Z">
         <w:r>
           <w:rPr/>
           <w:t xml:space="preserve"> and </w:t>
         </w:r>
       </w:ins>
-      <w:ins w:id="75" w:author="Unknown Author" w:date="2022-04-12T00:30:43Z">
+      <w:ins w:id="94" w:author="Unknown Author" w:date="2022-04-12T00:30:43Z">
         <w:r>
           <w:rPr>
             <w:b/>
@@ -4805,13 +4959,13 @@
         <w:rPr/>
         <w:t xml:space="preserve"> (bottom</w:t>
       </w:r>
-      <w:ins w:id="76" w:author="Unknown Author" w:date="2022-04-12T00:30:53Z">
+      <w:ins w:id="95" w:author="Unknown Author" w:date="2022-04-12T00:30:53Z">
         <w:r>
           <w:rPr/>
           <w:t xml:space="preserve">, parts </w:t>
         </w:r>
       </w:ins>
-      <w:ins w:id="77" w:author="Unknown Author" w:date="2022-04-12T00:30:53Z">
+      <w:ins w:id="96" w:author="Unknown Author" w:date="2022-04-12T00:30:53Z">
         <w:r>
           <w:rPr>
             <w:b/>
@@ -4820,13 +4974,13 @@
           <w:t>C</w:t>
         </w:r>
       </w:ins>
-      <w:ins w:id="78" w:author="Unknown Author" w:date="2022-04-12T00:30:53Z">
+      <w:ins w:id="97" w:author="Unknown Author" w:date="2022-04-12T00:30:53Z">
         <w:r>
           <w:rPr/>
           <w:t xml:space="preserve"> and </w:t>
         </w:r>
       </w:ins>
-      <w:ins w:id="79" w:author="Unknown Author" w:date="2022-04-12T00:30:53Z">
+      <w:ins w:id="98" w:author="Unknown Author" w:date="2022-04-12T00:30:53Z">
         <w:r>
           <w:rPr>
             <w:b/>
@@ -4839,13 +4993,13 @@
         <w:rPr/>
         <w:t xml:space="preserve">), not to scale. Each vertebra is shown in </w:t>
       </w:r>
-      <w:ins w:id="80" w:author="Unknown Author" w:date="2022-04-12T00:31:24Z">
+      <w:ins w:id="99" w:author="Unknown Author" w:date="2022-04-12T00:31:24Z">
         <w:r>
           <w:rPr/>
           <w:t xml:space="preserve">caudal view (on the left, parts </w:t>
         </w:r>
       </w:ins>
-      <w:ins w:id="81" w:author="Unknown Author" w:date="2022-04-12T00:31:24Z">
+      <w:ins w:id="100" w:author="Unknown Author" w:date="2022-04-12T00:31:24Z">
         <w:r>
           <w:rPr>
             <w:b/>
@@ -4854,13 +5008,13 @@
           <w:t>A</w:t>
         </w:r>
       </w:ins>
-      <w:ins w:id="82" w:author="Unknown Author" w:date="2022-04-12T00:31:24Z">
+      <w:ins w:id="101" w:author="Unknown Author" w:date="2022-04-12T00:31:24Z">
         <w:r>
           <w:rPr/>
           <w:t xml:space="preserve"> and </w:t>
         </w:r>
       </w:ins>
-      <w:ins w:id="83" w:author="Unknown Author" w:date="2022-04-12T00:31:24Z">
+      <w:ins w:id="102" w:author="Unknown Author" w:date="2022-04-12T00:31:24Z">
         <w:r>
           <w:rPr>
             <w:b/>
@@ -4869,7 +5023,7 @@
           <w:t>C</w:t>
         </w:r>
       </w:ins>
-      <w:ins w:id="84" w:author="Unknown Author" w:date="2022-04-12T00:31:24Z">
+      <w:ins w:id="103" w:author="Unknown Author" w:date="2022-04-12T00:31:24Z">
         <w:r>
           <w:rPr/>
           <w:t xml:space="preserve">) and </w:t>
@@ -4879,7 +5033,7 @@
         <w:rPr/>
         <w:t>left lateral view</w:t>
       </w:r>
-      <w:ins w:id="85" w:author="Unknown Author" w:date="2022-04-12T00:31:55Z">
+      <w:ins w:id="104" w:author="Unknown Author" w:date="2022-04-12T00:31:55Z">
         <w:r>
           <w:rPr/>
           <w:t>, reversed</w:t>
@@ -4889,19 +5043,19 @@
         <w:rPr/>
         <w:t xml:space="preserve"> (on the </w:t>
       </w:r>
-      <w:del w:id="86" w:author="Unknown Author" w:date="2022-04-12T00:31:40Z">
+      <w:del w:id="105" w:author="Unknown Author" w:date="2022-04-12T00:31:40Z">
         <w:r>
           <w:rPr/>
           <w:delText>left</w:delText>
         </w:r>
       </w:del>
-      <w:ins w:id="87" w:author="Unknown Author" w:date="2022-04-12T00:31:40Z">
+      <w:ins w:id="106" w:author="Unknown Author" w:date="2022-04-12T00:31:40Z">
         <w:r>
           <w:rPr/>
           <w:t xml:space="preserve">right, parts </w:t>
         </w:r>
       </w:ins>
-      <w:ins w:id="88" w:author="Unknown Author" w:date="2022-04-12T00:31:40Z">
+      <w:ins w:id="107" w:author="Unknown Author" w:date="2022-04-12T00:31:40Z">
         <w:r>
           <w:rPr>
             <w:b/>
@@ -4910,13 +5064,13 @@
           <w:t>B</w:t>
         </w:r>
       </w:ins>
-      <w:ins w:id="89" w:author="Unknown Author" w:date="2022-04-12T00:31:40Z">
+      <w:ins w:id="108" w:author="Unknown Author" w:date="2022-04-12T00:31:40Z">
         <w:r>
           <w:rPr/>
           <w:t xml:space="preserve"> and </w:t>
         </w:r>
       </w:ins>
-      <w:ins w:id="90" w:author="Unknown Author" w:date="2022-04-12T00:31:40Z">
+      <w:ins w:id="109" w:author="Unknown Author" w:date="2022-04-12T00:31:40Z">
         <w:r>
           <w:rPr>
             <w:b/>
@@ -4929,7 +5083,7 @@
         <w:rPr/>
         <w:t>)</w:t>
       </w:r>
-      <w:del w:id="91" w:author="Unknown Author" w:date="2022-04-12T00:31:22Z">
+      <w:del w:id="110" w:author="Unknown Author" w:date="2022-04-12T00:31:22Z">
         <w:r>
           <w:rPr/>
           <w:delText xml:space="preserve"> and caudal view (on the right)</w:delText>
@@ -5329,7 +5483,27 @@
       </w:r>
       <w:r>
         <w:rPr/>
-        <w:t xml:space="preserve"> WRAZL 9840044, seventh cervical vertebra (with cervical rib attached) and sixth cervical vertebra (without rib) in articulation, in right lateral view. Photograph kindly provided by Jess Miller-Camp. While the caudal articular surfaces are strongly convex, the orientation of each can be interpreted as that of the well-defined “collar” that surrounds it.</w:t>
+        <w:t xml:space="preserve"> WRAZL 9840044, seventh cervical vertebra (with cervical rib attached) and sixth cervical vertebra (without rib) in articulation, in right lateral view. Photograph </w:t>
+      </w:r>
+      <w:del w:id="111" w:author="Unknown Author" w:date="2022-04-13T00:48:20Z">
+        <w:r>
+          <w:rPr/>
+          <w:delText xml:space="preserve">kindly provided </w:delText>
+        </w:r>
+      </w:del>
+      <w:r>
+        <w:rPr/>
+        <w:t>by Jess Miller-Camp</w:t>
+      </w:r>
+      <w:ins w:id="112" w:author="Unknown Author" w:date="2022-04-13T00:48:47Z">
+        <w:r>
+          <w:rPr/>
+          <w:t>, used with permission</w:t>
+        </w:r>
+      </w:ins>
+      <w:r>
+        <w:rPr/>
+        <w:t>. While the caudal articular surfaces are strongly convex, the orientation of each can be interpreted as that of the well-defined “collar” that surrounds it.</w:t>
       </w:r>
     </w:p>
     <w:p>
@@ -5899,7 +6073,7 @@
     </w:r>
     <w:r>
       <w:rPr/>
-      <w:t>19</w:t>
+      <w:t>15</w:t>
     </w:r>
     <w:r>
       <w:rPr/>

</xml_diff>

<commit_message>
Re-read and clean up edits
</commit_message>
<xml_diff>
--- a/revision2/vo-manuscript--MASTER--v3.docx
+++ b/revision2/vo-manuscript--MASTER--v3.docx
@@ -91,20 +91,12 @@
           <w:delText>In</w:delText>
         </w:r>
       </w:del>
-      <w:ins w:id="1" w:author="Unknown Author" w:date="2022-04-12T20:16:58Z">
+      <w:ins w:id="1" w:author="Unknown Author" w:date="2022-04-13T01:25:28Z">
         <w:r>
           <w:rPr>
             <w:rStyle w:val="Definition"/>
           </w:rPr>
-          <w:t>When describin</w:t>
-        </w:r>
-      </w:ins>
-      <w:ins w:id="2" w:author="Unknown Author" w:date="2022-04-12T20:17:00Z">
-        <w:r>
-          <w:rPr>
-            <w:rStyle w:val="Definition"/>
-          </w:rPr>
-          <w:t>g and</w:t>
+          <w:t>When describing and</w:t>
         </w:r>
       </w:ins>
       <w:r>
@@ -710,13 +702,13 @@
         <w:rPr/>
         <w:t xml:space="preserve"> would become a caudal slope of 5°. Characters such as these may be used in a phylogenetic analysis, as for example </w:t>
       </w:r>
-      <w:del w:id="3" w:author="Unknown Author" w:date="2022-04-12T20:17:34Z">
+      <w:del w:id="2" w:author="Unknown Author" w:date="2022-04-12T20:17:34Z">
         <w:r>
           <w:rPr/>
           <w:delText>C</w:delText>
         </w:r>
       </w:del>
-      <w:ins w:id="4" w:author="Unknown Author" w:date="2022-04-12T20:17:34Z">
+      <w:ins w:id="3" w:author="Unknown Author" w:date="2022-04-12T20:17:34Z">
         <w:r>
           <w:rPr/>
           <w:t xml:space="preserve">character </w:t>
@@ -726,7 +718,7 @@
         <w:rPr/>
         <w:t>460 of Mannion et al. (2019), “Middle cervical neural spines, orientation of anterior margin in lateral view: vertical or sloping posterodorsally (0); anteriorly inclined (1)”. In such cases, the orientation in which the vertebra is examined can affect the scoring of a taxon, and potentially the tree topology recovered by the analysis. Orientation of vertebrae is therefore potentially crucial for descriptive purposes.</w:t>
       </w:r>
-      <w:ins w:id="5" w:author="Unknown Author" w:date="2022-04-12T20:37:37Z">
+      <w:ins w:id="4" w:author="Unknown Author" w:date="2022-04-12T20:37:37Z">
         <w:r>
           <w:rPr/>
           <w:t xml:space="preserve"> Similarly, morphometric analyses use landmark descriptions such as “anterior ventral mid-point of centrum” and “posterior left lateral-most point of centrum” (Randau et al. 2017:supplementary file ESM2:table S2, homologous dataset landmarks 1 and 12). Such landmark descriptions must be interpreted in the context of a specific orientation of the vertebra being measured: in the absence of an explicit baseline, observations and measurements cannot be independently replicated.</w:t>
@@ -748,25 +740,25 @@
         <w:pStyle w:val="TextBody"/>
         <w:rPr/>
       </w:pPr>
-      <w:del w:id="6" w:author="Unknown Author" w:date="2022-04-12T21:01:09Z">
+      <w:del w:id="5" w:author="Unknown Author" w:date="2022-04-12T21:01:09Z">
         <w:r>
           <w:rPr/>
           <w:delText xml:space="preserve">Beyond the </w:delText>
         </w:r>
       </w:del>
-      <w:del w:id="7" w:author="Unknown Author" w:date="2022-04-12T20:32:41Z">
+      <w:del w:id="6" w:author="Unknown Author" w:date="2022-04-12T20:32:41Z">
         <w:r>
           <w:rPr/>
           <w:delText xml:space="preserve">simple </w:delText>
         </w:r>
       </w:del>
-      <w:del w:id="8" w:author="Unknown Author" w:date="2022-04-12T21:01:09Z">
+      <w:del w:id="7" w:author="Unknown Author" w:date="2022-04-12T21:01:09Z">
         <w:r>
           <w:rPr/>
           <w:delText>need to measure angles of inclinations against an objectively defined baseline, t</w:delText>
         </w:r>
       </w:del>
-      <w:ins w:id="9" w:author="Unknown Author" w:date="2022-04-12T21:01:09Z">
+      <w:ins w:id="8" w:author="Unknown Author" w:date="2022-04-12T21:01:09Z">
         <w:r>
           <w:rPr/>
           <w:t>T</w:t>
@@ -776,7 +768,7 @@
         <w:rPr/>
         <w:t xml:space="preserve">here are </w:t>
       </w:r>
-      <w:ins w:id="10" w:author="Unknown Author" w:date="2022-04-12T21:01:13Z">
+      <w:ins w:id="9" w:author="Unknown Author" w:date="2022-04-12T21:01:13Z">
         <w:r>
           <w:rPr/>
           <w:t xml:space="preserve">also </w:t>
@@ -786,7 +778,7 @@
         <w:rPr/>
         <w:t>biological questions for which we cannot give a well-defined answer except in the context of a well-defined vertebral orientation. For example, although the spinal cord does not completely fill the neural canal in most vertebrates, the cross-sectional area of the neural canal does vary in concert with the cross-sectional area of the spinal cord</w:t>
       </w:r>
-      <w:ins w:id="11" w:author="Unknown Author" w:date="2022-04-12T10:14:29Z">
+      <w:ins w:id="10" w:author="Unknown Author" w:date="2022-04-12T10:14:29Z">
         <w:r>
           <w:rPr/>
           <w:t xml:space="preserve"> (Giffin 1990)</w:t>
@@ -796,23 +788,17 @@
         <w:rPr/>
         <w:t xml:space="preserve">. This allows us to estimate serial variation in spinal cord diameter, and to make inferences regarding gross patterns of limb use in extinct animals, including dinosaurs (Giffin 1990, 1992, 1995a, b). These estimates and inferences depend on the cross-sectional area of the neural canal — but </w:t>
       </w:r>
-      <w:ins w:id="12" w:author="Unknown Author" w:date="2022-04-12T22:08:41Z">
+      <w:ins w:id="11" w:author="Unknown Author" w:date="2022-04-13T01:25:58Z">
         <w:r>
           <w:rPr/>
-          <w:t xml:space="preserve">when determining this from photographs, </w:t>
+          <w:t xml:space="preserve">when determining this from photographs, as is often necessary when access to the specimens is not convenient, </w:t>
         </w:r>
       </w:ins>
-      <w:ins w:id="13" w:author="Unknown Author" w:date="2022-04-12T22:09:01Z">
-        <w:r>
-          <w:rPr/>
-          <w:t xml:space="preserve">as is often necessary when access to the specimens is not convenient, </w:t>
-        </w:r>
-      </w:ins>
       <w:r>
         <w:rPr/>
         <w:t xml:space="preserve">the apparent area </w:t>
       </w:r>
-      <w:del w:id="14" w:author="Unknown Author" w:date="2022-04-12T22:09:18Z">
+      <w:del w:id="12" w:author="Unknown Author" w:date="2022-04-12T22:09:18Z">
         <w:r>
           <w:rPr/>
           <w:delText xml:space="preserve">varies </w:delText>
@@ -822,13 +808,13 @@
         <w:rPr/>
         <w:t>depend</w:t>
       </w:r>
-      <w:ins w:id="15" w:author="Unknown Author" w:date="2022-04-12T22:09:23Z">
+      <w:ins w:id="13" w:author="Unknown Author" w:date="2022-04-12T22:09:23Z">
         <w:r>
           <w:rPr/>
           <w:t>s</w:t>
         </w:r>
       </w:ins>
-      <w:del w:id="16" w:author="Unknown Author" w:date="2022-04-12T22:09:24Z">
+      <w:del w:id="14" w:author="Unknown Author" w:date="2022-04-12T22:09:24Z">
         <w:r>
           <w:rPr/>
           <w:delText>ing</w:delText>
@@ -838,13 +824,13 @@
         <w:rPr/>
         <w:t xml:space="preserve"> on how </w:t>
       </w:r>
-      <w:del w:id="17" w:author="Unknown Author" w:date="2022-04-12T22:09:29Z">
+      <w:del w:id="15" w:author="Unknown Author" w:date="2022-04-12T22:09:29Z">
         <w:r>
           <w:rPr/>
           <w:delText>a</w:delText>
         </w:r>
       </w:del>
-      <w:ins w:id="18" w:author="Unknown Author" w:date="2022-04-12T22:09:29Z">
+      <w:ins w:id="16" w:author="Unknown Author" w:date="2022-04-12T22:09:29Z">
         <w:r>
           <w:rPr/>
           <w:t>the</w:t>
@@ -854,13 +840,13 @@
         <w:rPr/>
         <w:t xml:space="preserve"> vertebra is oriented </w:t>
       </w:r>
-      <w:del w:id="19" w:author="Unknown Author" w:date="2022-04-12T22:09:48Z">
+      <w:del w:id="17" w:author="Unknown Author" w:date="2022-04-12T22:09:48Z">
         <w:r>
           <w:rPr/>
           <w:delText>when the measurement is taken</w:delText>
         </w:r>
       </w:del>
-      <w:ins w:id="20" w:author="Unknown Author" w:date="2022-04-12T22:09:48Z">
+      <w:ins w:id="18" w:author="Unknown Author" w:date="2022-04-12T22:09:48Z">
         <w:r>
           <w:rPr/>
           <w:t>in the available images</w:t>
@@ -870,29 +856,23 @@
         <w:rPr/>
         <w:t xml:space="preserve">. In most cases, sighting directly along the neural canal will maximize the apparent cross-sectional area of the neural canal as seen in cranial or caudal view. If the neural canal and articular surfaces of the centrum are not orthogonal, </w:t>
       </w:r>
-      <w:ins w:id="21" w:author="Unknown Author" w:date="2022-04-12T22:10:55Z">
+      <w:ins w:id="19" w:author="Unknown Author" w:date="2022-04-13T01:26:24Z">
         <w:r>
           <w:rPr/>
-          <w:t xml:space="preserve">using an image </w:t>
+          <w:t xml:space="preserve">using an image in which the vertebra is </w:t>
         </w:r>
       </w:ins>
-      <w:ins w:id="22" w:author="Unknown Author" w:date="2022-04-12T22:11:03Z">
-        <w:r>
-          <w:rPr/>
-          <w:t xml:space="preserve">in which the vertebra is </w:t>
-        </w:r>
-      </w:ins>
       <w:r>
         <w:rPr/>
         <w:t>orient</w:t>
       </w:r>
-      <w:ins w:id="23" w:author="Unknown Author" w:date="2022-04-12T22:11:09Z">
+      <w:ins w:id="20" w:author="Unknown Author" w:date="2022-04-12T22:11:09Z">
         <w:r>
           <w:rPr/>
           <w:t>ed</w:t>
         </w:r>
       </w:ins>
-      <w:del w:id="24" w:author="Unknown Author" w:date="2022-04-12T22:11:11Z">
+      <w:del w:id="21" w:author="Unknown Author" w:date="2022-04-12T22:11:11Z">
         <w:r>
           <w:rPr/>
           <w:delText>ing the vertebra</w:delText>
@@ -922,7 +902,7 @@
         <w:rPr/>
         <w:t>For determining neural canal cross-section to estimate spinal cord size, we would prefer to orient the vertebra according to the long axis of the neural canal, as in Figure 2C–D. For other purposes, such as measuring the articular surface area of the centrum to estimate biomechanical loading or intervertebral cartilage properties</w:t>
       </w:r>
-      <w:ins w:id="25" w:author="Unknown Author" w:date="2022-04-12T22:17:31Z">
+      <w:ins w:id="22" w:author="Unknown Author" w:date="2022-04-12T22:17:31Z">
         <w:r>
           <w:rPr/>
           <w:t xml:space="preserve"> (e.g. Christian 2002)</w:t>
@@ -953,7 +933,7 @@
         <w:rPr/>
         <w:t xml:space="preserve"> (reproduced here</w:t>
       </w:r>
-      <w:ins w:id="26" w:author="Unknown Author" w:date="2022-04-12T00:30:13Z">
+      <w:ins w:id="23" w:author="Unknown Author" w:date="2022-04-12T00:30:13Z">
         <w:r>
           <w:rPr/>
           <w:t xml:space="preserve"> in modified form</w:t>
@@ -1027,13 +1007,13 @@
         <w:rPr/>
         <w:t xml:space="preserve">Instead, we seek abstract notions of “horizontal”, “cranial” and “caudal” that apply irrespective of the specific posture adopted by an animal — something that is especially important for the study of extinct animals for which habitual posture cannot be known with certainty and remains controversial (e.g. sauropod neck posture: Stevens and Parrish 1999 vs. Taylor et al. 2009). Our goal is to have an objective standard by which to assess </w:t>
       </w:r>
-      <w:ins w:id="27" w:author="Unknown Author" w:date="2022-04-12T22:29:40Z">
+      <w:ins w:id="24" w:author="Unknown Author" w:date="2022-04-12T22:29:40Z">
         <w:r>
           <w:rPr/>
           <w:t>and describe the anatomical properties of vertebrae in a repeatable manner</w:t>
         </w:r>
       </w:ins>
-      <w:del w:id="28" w:author="Unknown Author" w:date="2022-04-12T22:29:44Z">
+      <w:del w:id="25" w:author="Unknown Author" w:date="2022-04-12T22:29:44Z">
         <w:r>
           <w:rPr/>
           <w:delText>properties such as the slope of a neural arch</w:delText>
@@ -1143,13 +1123,13 @@
         <w:rPr/>
         <w:t>, the definitions proposed herein appl</w:t>
       </w:r>
-      <w:ins w:id="29" w:author="Unknown Author" w:date="2022-04-12T00:32:32Z">
+      <w:ins w:id="26" w:author="Unknown Author" w:date="2022-04-12T00:32:32Z">
         <w:r>
           <w:rPr/>
           <w:t>y</w:t>
         </w:r>
       </w:ins>
-      <w:del w:id="30" w:author="Unknown Author" w:date="2022-04-12T00:32:34Z">
+      <w:del w:id="27" w:author="Unknown Author" w:date="2022-04-12T00:32:34Z">
         <w:r>
           <w:rPr/>
           <w:delText>ies</w:delText>
@@ -1507,19 +1487,19 @@
         <w:rPr/>
         <w:t>And even for elongate vertebrae, this immediately intuitive approach breaks down when considered in detail. A line between the cranial and caudal articular surfaces at half height sounds simple, but to determine half-height we need to establish where the dorsal and ventral margins of the articular surfaces are</w:t>
       </w:r>
-      <w:ins w:id="31" w:author="Unknown Author" w:date="2022-04-12T22:58:37Z">
+      <w:ins w:id="28" w:author="Unknown Author" w:date="2022-04-12T22:58:37Z">
         <w:r>
           <w:rPr/>
           <w:t>.</w:t>
         </w:r>
       </w:ins>
-      <w:del w:id="32" w:author="Unknown Author" w:date="2022-04-12T22:58:39Z">
+      <w:del w:id="29" w:author="Unknown Author" w:date="2022-04-12T22:58:39Z">
         <w:r>
           <w:rPr/>
           <w:delText>, and t</w:delText>
         </w:r>
       </w:del>
-      <w:ins w:id="33" w:author="Unknown Author" w:date="2022-04-12T22:58:39Z">
+      <w:ins w:id="30" w:author="Unknown Author" w:date="2022-04-12T22:58:39Z">
         <w:r>
           <w:rPr/>
           <w:t xml:space="preserve"> T</w:t>
@@ -1529,7 +1509,7 @@
         <w:rPr/>
         <w:t>his is not always clear, especially for fossil vertebrae. In Figure 5C, the upper blue lines at each end of the vertebra mark the dorsalmost extent of the two articular surfaces, and are not difficult to determine. But the ventralmost extent of both surfaces is much more ambiguous. Candidate ventral extents are shown by the other blue lines. Cranially (to the right), the ventralmost line is aligned with the ventralmost point on the cranial part of the vertebra, but it is not certain that this is part of the articular condyle rather than some other process; the two lines immediately above show two other points on the curvature of the condyle that could be interpreted as its ventralmost extent. The same problem is more extreme with respect to the ventral margin of the caudal articular surface (left side of Figure 5C). Only with the benefit of a caudal view</w:t>
       </w:r>
-      <w:ins w:id="34" w:author="Unknown Author" w:date="2022-04-12T00:33:03Z">
+      <w:ins w:id="31" w:author="Unknown Author" w:date="2022-04-12T00:33:03Z">
         <w:r>
           <w:rPr/>
           <w:t>, or access to the specimen or a 3D model,</w:t>
@@ -1537,7 +1517,39 @@
       </w:ins>
       <w:r>
         <w:rPr/>
-        <w:t xml:space="preserve"> does it become apparent that the upper two lines in the lower group mark breakages in the cotyle rim rather than a legitimate ventral margin, and that even the lowest line represents a point of breakage rather than for example, a separate ventrolateral process. In fact, the true ventral extent of this articular surface would have been located some way below the preserved portion of the bone — as is shown in Janensch’s (1950: figures 23, 25) illustrations of this vertebra and in Figure 5C.</w:t>
+        <w:t xml:space="preserve"> does it become apparent that the upper two lines in the lower group mark breakages in the cotyle rim rather than a legitimate ventral margin</w:t>
+      </w:r>
+      <w:ins w:id="32" w:author="Unknown Author" w:date="2022-04-13T01:25:04Z">
+        <w:r>
+          <w:rPr/>
+          <w:t>.</w:t>
+        </w:r>
+      </w:ins>
+      <w:del w:id="33" w:author="Unknown Author" w:date="2022-04-13T01:25:07Z">
+        <w:r>
+          <w:rPr/>
+          <w:delText>, and that</w:delText>
+        </w:r>
+      </w:del>
+      <w:r>
+        <w:rPr/>
+        <w:t xml:space="preserve"> </w:t>
+      </w:r>
+      <w:del w:id="34" w:author="Unknown Author" w:date="2022-04-13T01:25:08Z">
+        <w:r>
+          <w:rPr/>
+          <w:delText>e</w:delText>
+        </w:r>
+      </w:del>
+      <w:ins w:id="35" w:author="Unknown Author" w:date="2022-04-13T01:25:08Z">
+        <w:r>
+          <w:rPr/>
+          <w:t>E</w:t>
+        </w:r>
+      </w:ins>
+      <w:r>
+        <w:rPr/>
+        <w:t>ven the lowest line represents a point of breakage rather than for example, a separate ventrolateral process. In fact, the true ventral extent of this articular surface would have been located some way below the preserved portion of the bone — as is shown in Janensch’s (1950: figures 23, 25) illustrations of this vertebra and in Figure 5C.</w:t>
       </w:r>
     </w:p>
     <w:p>
@@ -1549,7 +1561,7 @@
         <w:rPr/>
         <w:t xml:space="preserve">All </w:t>
       </w:r>
-      <w:ins w:id="35" w:author="Unknown Author" w:date="2022-04-12T22:59:04Z">
+      <w:ins w:id="36" w:author="Unknown Author" w:date="2022-04-12T22:59:04Z">
         <w:r>
           <w:rPr/>
           <w:t xml:space="preserve">of </w:t>
@@ -1627,13 +1639,13 @@
         <w:rPr/>
         <w:t xml:space="preserve"> caudal shown here, the current definition gives a nearly unambiguous result as the cranial and caudal articular surfaces are very close to parallel: in Figure 6A, where the green line showing the orientation of the caudal surface is vertical, the red line showing the orientation of the cranial surface is cranially inclined by less than one degree. However, </w:t>
       </w:r>
-      <w:del w:id="36" w:author="Unknown Author" w:date="2022-04-12T23:00:37Z">
+      <w:del w:id="37" w:author="Unknown Author" w:date="2022-04-12T23:00:37Z">
         <w:r>
           <w:rPr/>
           <w:delText>its meaning</w:delText>
         </w:r>
       </w:del>
-      <w:ins w:id="37" w:author="Unknown Author" w:date="2022-04-12T23:00:37Z">
+      <w:ins w:id="38" w:author="Unknown Author" w:date="2022-04-12T23:00:37Z">
         <w:r>
           <w:rPr/>
           <w:t>the current definition</w:t>
@@ -1664,7 +1676,7 @@
         <w:rPr/>
         <w:t xml:space="preserve"> C6 illustrated by Wedel and Cifelli (2005: figure 11A) in which the caudal surface is near vertical but the margin of the cranial condyle is inclined about 20°. (Note that in the former, the ventral surface is longer than the dorsal, but the converse is true in the latter.) “Keystoning”, while rarely as extreme as seen in these vertebrae, is </w:t>
       </w:r>
-      <w:del w:id="38" w:author="Unknown Author" w:date="2022-04-12T23:01:43Z">
+      <w:del w:id="39" w:author="Unknown Author" w:date="2022-04-12T23:01:43Z">
         <w:r>
           <w:rPr/>
           <w:delText xml:space="preserve">extremely </w:delText>
@@ -1719,7 +1731,7 @@
         </w:rPr>
         <w:t xml:space="preserve">[Figure </w:t>
       </w:r>
-      <w:del w:id="39" w:author="Unknown Author" w:date="2022-04-12T00:33:44Z">
+      <w:del w:id="40" w:author="Unknown Author" w:date="2022-04-12T00:33:44Z">
         <w:r>
           <w:rPr>
             <w:b w:val="false"/>
@@ -1728,7 +1740,7 @@
           <w:delText>G</w:delText>
         </w:r>
       </w:del>
-      <w:ins w:id="40" w:author="Unknown Author" w:date="2022-04-12T00:33:44Z">
+      <w:ins w:id="41" w:author="Unknown Author" w:date="2022-04-12T00:33:44Z">
         <w:r>
           <w:rPr>
             <w:b w:val="false"/>
@@ -2246,7 +2258,7 @@
         <w:rPr/>
         <w:t xml:space="preserve"> holotype dorsal vertebra NHMUK PV R2095. However, the use of another low-tech method can give us the result (Figure 12). We used Blu-Tack to attach two toothpicks to the cranial and caudal ends of the neural canal floor, and manipulated the toothpicks so that they formed a straight line</w:t>
       </w:r>
-      <w:ins w:id="41" w:author="Unknown Author" w:date="2022-04-12T23:05:02Z">
+      <w:ins w:id="42" w:author="Unknown Author" w:date="2022-04-12T23:05:02Z">
         <w:r>
           <w:rPr/>
           <w:t xml:space="preserve"> in lateral view</w:t>
@@ -2272,13 +2284,13 @@
         <w:pStyle w:val="TextBody"/>
         <w:rPr/>
       </w:pPr>
-      <w:ins w:id="42" w:author="Unknown Author" w:date="2022-04-13T00:36:21Z">
+      <w:ins w:id="43" w:author="Unknown Author" w:date="2022-04-13T00:36:21Z">
         <w:r>
           <w:rPr/>
           <w:t xml:space="preserve">In principle the toothpick method can also be used to find the trajectory of the roof of the neural canal. For the </w:t>
         </w:r>
       </w:ins>
-      <w:ins w:id="43" w:author="Unknown Author" w:date="2022-04-13T00:36:21Z">
+      <w:ins w:id="44" w:author="Unknown Author" w:date="2022-04-13T00:36:21Z">
         <w:r>
           <w:rPr>
             <w:i/>
@@ -2287,13 +2299,13 @@
           <w:t>Xenoposeidon</w:t>
         </w:r>
       </w:ins>
-      <w:ins w:id="44" w:author="Unknown Author" w:date="2022-04-13T00:36:21Z">
+      <w:ins w:id="45" w:author="Unknown Author" w:date="2022-04-13T00:36:21Z">
         <w:r>
           <w:rPr/>
           <w:t xml:space="preserve"> vertebra, however, this would not yield helpful results, at it has a very large, teardrop-shaped anterior fossa (character #4 in the revised diagnosis of Taylor 2018a:5; see Figure 12). The matrix has not been prepared out of this fossa, so the anterior margin of the neural canal cannot be identified. But even were the matrix fully removed, it is likely that there </w:t>
         </w:r>
       </w:ins>
-      <w:ins w:id="45" w:author="Unknown Author" w:date="2022-04-13T00:36:21Z">
+      <w:ins w:id="46" w:author="Unknown Author" w:date="2022-04-13T00:36:21Z">
         <w:r>
           <w:rPr>
             <w:rFonts w:eastAsia="Lucida Sans Unicode" w:cs="Tahoma"/>
@@ -2306,7 +2318,7 @@
           <w:t>would be</w:t>
         </w:r>
       </w:ins>
-      <w:ins w:id="46" w:author="Unknown Author" w:date="2022-04-13T00:36:21Z">
+      <w:ins w:id="47" w:author="Unknown Author" w:date="2022-04-13T00:36:21Z">
         <w:r>
           <w:rPr/>
           <w:t xml:space="preserve"> no clear delineation between the neural canal and the fossa into which it emerges anteriorly, making NHMUK PV R2095 an extreme example of the ambiguity illustrated in Figure 8. This example corroborates the sense that, for orientation purposes, the floor of the neural canal should in most cases be preferred to the roof.</w:t>
@@ -2505,13 +2517,13 @@
         <w:pStyle w:val="TextBody"/>
         <w:rPr/>
       </w:pPr>
-      <w:del w:id="47" w:author="Unknown Author" w:date="2022-04-13T00:42:14Z">
+      <w:del w:id="48" w:author="Unknown Author" w:date="2022-04-13T00:42:14Z">
         <w:r>
           <w:rPr/>
           <w:delText>In discussing the angles of inclination of parts of vertebrae</w:delText>
         </w:r>
       </w:del>
-      <w:ins w:id="48" w:author="Unknown Author" w:date="2022-04-13T00:42:14Z">
+      <w:ins w:id="49" w:author="Unknown Author" w:date="2022-04-13T00:42:14Z">
         <w:r>
           <w:rPr/>
           <w:t>When describing vertebral anatomy</w:t>
@@ -2625,13 +2637,13 @@
         <w:rPr/>
         <w:t xml:space="preserve">When the floor and roof of the neural canal are not parallel, we generally recommend using the floor, both because it more </w:t>
       </w:r>
-      <w:del w:id="49" w:author="Unknown Author" w:date="2022-04-13T00:43:10Z">
+      <w:del w:id="50" w:author="Unknown Author" w:date="2022-04-13T00:43:10Z">
         <w:r>
           <w:rPr/>
           <w:delText>nearly</w:delText>
         </w:r>
       </w:del>
-      <w:ins w:id="50" w:author="Unknown Author" w:date="2022-04-13T00:43:10Z">
+      <w:ins w:id="51" w:author="Unknown Author" w:date="2022-04-13T00:43:10Z">
         <w:r>
           <w:rPr/>
           <w:t>closely</w:t>
@@ -2779,13 +2791,13 @@
         <w:rPr/>
         <w:t xml:space="preserve">, “forward sloping”). Had Mannion’s preferred orientation been adopted, the forward slope would not be sufficiently strong to warrant a diagnostic role, and the validity of the taxon would have been undermined. It is similarly important to use a consistent orientation when scoring taxa for slope-related phylogenetic characters like </w:t>
       </w:r>
-      <w:del w:id="51" w:author="Unknown Author" w:date="2022-04-12T20:17:43Z">
+      <w:del w:id="52" w:author="Unknown Author" w:date="2022-04-12T20:17:43Z">
         <w:r>
           <w:rPr/>
           <w:delText>C</w:delText>
         </w:r>
       </w:del>
-      <w:ins w:id="52" w:author="Unknown Author" w:date="2022-04-12T20:17:43Z">
+      <w:ins w:id="53" w:author="Unknown Author" w:date="2022-04-12T20:17:43Z">
         <w:r>
           <w:rPr/>
           <w:t xml:space="preserve">character </w:t>
@@ -2821,7 +2833,7 @@
         <w:rPr/>
         <w:t>We thank Marc Vincent for permission to reproduce his photograph in Figure 4</w:t>
       </w:r>
-      <w:ins w:id="53" w:author="Unknown Author" w:date="2022-04-12T00:34:22Z">
+      <w:ins w:id="54" w:author="Unknown Author" w:date="2022-04-12T00:34:22Z">
         <w:r>
           <w:rPr/>
           <w:t>,</w:t>
@@ -3040,29 +3052,29 @@
         <w:rPr/>
         <w:t xml:space="preserve">Ryan D. Marek, Emanuel Tschopp and Peter Falkingham provided valuable reviews on </w:t>
       </w:r>
-      <w:del w:id="54" w:author="Unknown Author" w:date="2022-04-13T01:17:59Z">
+      <w:del w:id="55" w:author="Unknown Author" w:date="2022-04-13T01:17:59Z">
         <w:r>
           <w:rPr/>
           <w:delText xml:space="preserve">an earlier </w:delText>
         </w:r>
       </w:del>
-      <w:ins w:id="55" w:author="Unknown Author" w:date="2022-04-13T01:17:59Z">
+      <w:ins w:id="56" w:author="Unknown Author" w:date="2022-04-13T01:28:36Z">
         <w:r>
           <w:rPr/>
-          <w:t>multi</w:t>
+          <w:t>multiple</w:t>
         </w:r>
       </w:ins>
-      <w:ins w:id="56" w:author="Unknown Author" w:date="2022-04-13T01:18:00Z">
+      <w:ins w:id="57" w:author="Unknown Author" w:date="2022-04-13T01:18:00Z">
         <w:r>
           <w:rPr/>
-          <w:t xml:space="preserve">ple </w:t>
+          <w:t xml:space="preserve"> </w:t>
         </w:r>
       </w:ins>
       <w:r>
         <w:rPr/>
         <w:t>version</w:t>
       </w:r>
-      <w:ins w:id="57" w:author="Unknown Author" w:date="2022-04-13T01:18:04Z">
+      <w:ins w:id="58" w:author="Unknown Author" w:date="2022-04-13T01:18:04Z">
         <w:r>
           <w:rPr/>
           <w:t>s</w:t>
@@ -3072,13 +3084,13 @@
         <w:rPr/>
         <w:t xml:space="preserve"> of this manuscript that helped it towards its </w:t>
       </w:r>
-      <w:del w:id="58" w:author="Unknown Author" w:date="2022-04-13T01:18:10Z">
+      <w:del w:id="59" w:author="Unknown Author" w:date="2022-04-13T01:18:10Z">
         <w:r>
           <w:rPr/>
           <w:delText>present structure</w:delText>
         </w:r>
       </w:del>
-      <w:ins w:id="59" w:author="Unknown Author" w:date="2022-04-13T01:18:10Z">
+      <w:ins w:id="60" w:author="Unknown Author" w:date="2022-04-13T01:18:10Z">
         <w:r>
           <w:rPr/>
           <w:t>final form</w:t>
@@ -3166,13 +3178,13 @@
         <w:rPr/>
         <w:t>e thank Phil Mannion (</w:t>
       </w:r>
-      <w:del w:id="60" w:author="Unknown Author" w:date="2022-04-13T01:16:51Z">
+      <w:del w:id="61" w:author="Unknown Author" w:date="2022-04-13T01:16:51Z">
         <w:r>
           <w:rPr/>
           <w:delText>Imperial</w:delText>
         </w:r>
       </w:del>
-      <w:ins w:id="61" w:author="Unknown Author" w:date="2022-04-13T01:16:51Z">
+      <w:ins w:id="62" w:author="Unknown Author" w:date="2022-04-13T01:16:51Z">
         <w:r>
           <w:rPr/>
           <w:t xml:space="preserve"> University</w:t>
@@ -3331,13 +3343,13 @@
         <w:ind w:left="283" w:right="0" w:hanging="283"/>
         <w:rPr/>
       </w:pPr>
-      <w:ins w:id="63" w:author="Unknown Author" w:date="2022-04-12T22:20:47Z">
+      <w:ins w:id="64" w:author="Unknown Author" w:date="2022-04-12T22:20:47Z">
         <w:r>
           <w:rPr/>
           <w:t xml:space="preserve">Christian, Andreas. 2002. Neck posture and overall body design in sauropods. </w:t>
         </w:r>
       </w:ins>
-      <w:ins w:id="64" w:author="Unknown Author" w:date="2022-04-12T22:20:47Z">
+      <w:ins w:id="65" w:author="Unknown Author" w:date="2022-04-12T22:20:47Z">
         <w:r>
           <w:rPr>
             <w:i/>
@@ -3346,13 +3358,13 @@
           <w:t>Mitteilungen aus dem Museum für Naturkunde, Berlin, Geowissenschaften</w:t>
         </w:r>
       </w:ins>
-      <w:ins w:id="65" w:author="Unknown Author" w:date="2022-04-12T22:20:47Z">
+      <w:ins w:id="66" w:author="Unknown Author" w:date="2022-04-12T22:20:47Z">
         <w:r>
           <w:rPr/>
           <w:t xml:space="preserve"> </w:t>
         </w:r>
       </w:ins>
-      <w:ins w:id="66" w:author="Unknown Author" w:date="2022-04-12T22:20:47Z">
+      <w:ins w:id="67" w:author="Unknown Author" w:date="2022-04-12T22:20:47Z">
         <w:r>
           <w:rPr>
             <w:b/>
@@ -3361,7 +3373,7 @@
           <w:t>5</w:t>
         </w:r>
       </w:ins>
-      <w:ins w:id="67" w:author="Unknown Author" w:date="2022-04-12T22:20:47Z">
+      <w:ins w:id="68" w:author="Unknown Author" w:date="2022-04-12T22:20:47Z">
         <w:r>
           <w:rPr/>
           <w:t>:271–281. doi:10.1002/mmng.20020050116</w:t>
@@ -3790,13 +3802,13 @@
         <w:ind w:left="283" w:right="0" w:hanging="283"/>
         <w:rPr/>
       </w:pPr>
-      <w:ins w:id="68" w:author="Unknown Author" w:date="2022-04-12T20:34:55Z">
+      <w:ins w:id="69" w:author="Unknown Author" w:date="2022-04-12T20:34:55Z">
         <w:r>
           <w:rPr/>
           <w:t xml:space="preserve">Randau, Marcela, Andrew R. Cuff, John R. Hutchinson, Stephanie E. Pierce and Anjali Goswami. 2017. Regional differentiation of felid vertebral column evolution: a study of 3D shape trajectories. </w:t>
         </w:r>
       </w:ins>
-      <w:ins w:id="69" w:author="Unknown Author" w:date="2022-04-12T20:34:55Z">
+      <w:ins w:id="70" w:author="Unknown Author" w:date="2022-04-12T20:34:55Z">
         <w:r>
           <w:rPr>
             <w:i/>
@@ -3805,13 +3817,13 @@
           <w:t>Organisms Diversity and Evolution</w:t>
         </w:r>
       </w:ins>
-      <w:ins w:id="70" w:author="Unknown Author" w:date="2022-04-12T20:34:55Z">
+      <w:ins w:id="71" w:author="Unknown Author" w:date="2022-04-12T20:34:55Z">
         <w:r>
           <w:rPr/>
           <w:t xml:space="preserve"> </w:t>
         </w:r>
       </w:ins>
-      <w:ins w:id="71" w:author="Unknown Author" w:date="2022-04-12T20:34:55Z">
+      <w:ins w:id="72" w:author="Unknown Author" w:date="2022-04-12T20:34:55Z">
         <w:r>
           <w:rPr>
             <w:b/>
@@ -3820,7 +3832,7 @@
           <w:t>17</w:t>
         </w:r>
       </w:ins>
-      <w:ins w:id="72" w:author="Unknown Author" w:date="2022-04-12T20:34:55Z">
+      <w:ins w:id="73" w:author="Unknown Author" w:date="2022-04-12T20:34:55Z">
         <w:r>
           <w:rPr/>
           <w:t>:305–319. doi:10.1007/s13127-016-0304-4</w:t>
@@ -4741,13 +4753,13 @@
         <w:rPr/>
         <w:t xml:space="preserve"> </w:t>
       </w:r>
-      <w:del w:id="73" w:author="Unknown Author" w:date="2022-04-12T22:01:54Z">
+      <w:del w:id="74" w:author="Unknown Author" w:date="2022-04-12T22:01:54Z">
         <w:r>
           <w:rPr/>
           <w:delText>Right lateral</w:delText>
         </w:r>
       </w:del>
-      <w:ins w:id="74" w:author="Unknown Author" w:date="2022-04-12T22:02:02Z">
+      <w:ins w:id="75" w:author="Unknown Author" w:date="2022-04-12T22:02:02Z">
         <w:r>
           <w:rPr/>
           <w:t>Cranial</w:t>
@@ -4757,7 +4769,7 @@
         <w:rPr/>
         <w:t xml:space="preserve"> view</w:t>
       </w:r>
-      <w:ins w:id="75" w:author="Unknown Author" w:date="2022-04-12T22:02:14Z">
+      <w:ins w:id="76" w:author="Unknown Author" w:date="2022-04-12T22:02:14Z">
         <w:r>
           <w:rPr/>
           <w:t>s</w:t>
@@ -4778,13 +4790,13 @@
         <w:rPr/>
         <w:t xml:space="preserve"> </w:t>
       </w:r>
-      <w:del w:id="76" w:author="Unknown Author" w:date="2022-04-12T22:02:08Z">
+      <w:del w:id="77" w:author="Unknown Author" w:date="2022-04-12T22:02:08Z">
         <w:r>
           <w:rPr/>
           <w:delText>Cranial</w:delText>
         </w:r>
       </w:del>
-      <w:ins w:id="77" w:author="Unknown Author" w:date="2022-04-12T22:02:08Z">
+      <w:ins w:id="78" w:author="Unknown Author" w:date="2022-04-12T22:02:08Z">
         <w:r>
           <w:rPr/>
           <w:t>Right lateral</w:t>
@@ -4838,13 +4850,13 @@
         <w:rPr/>
         <w:t xml:space="preserve"> depict the vertebra oriented according to Definition 3 (neural canal is horizontal), and show a neural canal that appears 61% larger (9458 pixels) in cross-sectional area.</w:t>
       </w:r>
-      <w:ins w:id="78" w:author="Unknown Author" w:date="2022-04-12T22:03:38Z">
+      <w:ins w:id="79" w:author="Unknown Author" w:date="2022-04-12T22:03:38Z">
         <w:r>
           <w:rPr/>
           <w:t xml:space="preserve"> Thick black lines show the line of view through the neural canal in each orientation, emphasizing that it appears taller in the orientation of parts </w:t>
         </w:r>
       </w:ins>
-      <w:ins w:id="79" w:author="Unknown Author" w:date="2022-04-12T22:03:38Z">
+      <w:ins w:id="80" w:author="Unknown Author" w:date="2022-04-12T22:03:38Z">
         <w:r>
           <w:rPr>
             <w:b/>
@@ -4853,13 +4865,13 @@
           <w:t>C</w:t>
         </w:r>
       </w:ins>
-      <w:ins w:id="80" w:author="Unknown Author" w:date="2022-04-12T22:03:38Z">
+      <w:ins w:id="81" w:author="Unknown Author" w:date="2022-04-12T22:03:38Z">
         <w:r>
           <w:rPr/>
           <w:t xml:space="preserve"> and </w:t>
         </w:r>
       </w:ins>
-      <w:ins w:id="81" w:author="Unknown Author" w:date="2022-04-12T22:03:38Z">
+      <w:ins w:id="82" w:author="Unknown Author" w:date="2022-04-12T22:03:38Z">
         <w:r>
           <w:rPr>
             <w:b/>
@@ -4868,7 +4880,7 @@
           <w:t>D</w:t>
         </w:r>
       </w:ins>
-      <w:ins w:id="82" w:author="Unknown Author" w:date="2022-04-12T22:03:38Z">
+      <w:ins w:id="83" w:author="Unknown Author" w:date="2022-04-12T22:03:38Z">
         <w:r>
           <w:rPr/>
           <w:t>.</w:t>
@@ -4896,7 +4908,7 @@
         <w:rPr/>
         <w:t xml:space="preserve"> Inconsistent vertebral orientation in our own work (Taylor and Wedel 2013: figure 2</w:t>
       </w:r>
-      <w:ins w:id="83" w:author="Unknown Author" w:date="2022-04-12T00:30:30Z">
+      <w:ins w:id="84" w:author="Unknown Author" w:date="2022-04-12T00:30:30Z">
         <w:r>
           <w:rPr/>
           <w:t>, reversed</w:t>
@@ -4906,13 +4918,13 @@
         <w:rPr/>
         <w:t>). Representative mid-cervical vertebrae from a turkey (top</w:t>
       </w:r>
-      <w:ins w:id="84" w:author="Unknown Author" w:date="2022-04-12T00:30:43Z">
+      <w:ins w:id="85" w:author="Unknown Author" w:date="2022-04-12T00:30:43Z">
         <w:r>
           <w:rPr/>
           <w:t xml:space="preserve">, parts </w:t>
         </w:r>
       </w:ins>
-      <w:ins w:id="85" w:author="Unknown Author" w:date="2022-04-12T00:30:43Z">
+      <w:ins w:id="86" w:author="Unknown Author" w:date="2022-04-12T00:30:43Z">
         <w:r>
           <w:rPr>
             <w:b/>
@@ -4921,13 +4933,13 @@
           <w:t>A</w:t>
         </w:r>
       </w:ins>
-      <w:ins w:id="86" w:author="Unknown Author" w:date="2022-04-12T00:30:43Z">
+      <w:ins w:id="87" w:author="Unknown Author" w:date="2022-04-12T00:30:43Z">
         <w:r>
           <w:rPr/>
           <w:t xml:space="preserve"> and </w:t>
         </w:r>
       </w:ins>
-      <w:ins w:id="87" w:author="Unknown Author" w:date="2022-04-12T00:30:43Z">
+      <w:ins w:id="88" w:author="Unknown Author" w:date="2022-04-12T00:30:43Z">
         <w:r>
           <w:rPr>
             <w:b/>
@@ -4951,13 +4963,13 @@
         <w:rPr/>
         <w:t xml:space="preserve"> (bottom</w:t>
       </w:r>
-      <w:ins w:id="88" w:author="Unknown Author" w:date="2022-04-12T00:30:53Z">
+      <w:ins w:id="89" w:author="Unknown Author" w:date="2022-04-12T00:30:53Z">
         <w:r>
           <w:rPr/>
           <w:t xml:space="preserve">, parts </w:t>
         </w:r>
       </w:ins>
-      <w:ins w:id="89" w:author="Unknown Author" w:date="2022-04-12T00:30:53Z">
+      <w:ins w:id="90" w:author="Unknown Author" w:date="2022-04-12T00:30:53Z">
         <w:r>
           <w:rPr>
             <w:b/>
@@ -4966,13 +4978,13 @@
           <w:t>C</w:t>
         </w:r>
       </w:ins>
-      <w:ins w:id="90" w:author="Unknown Author" w:date="2022-04-12T00:30:53Z">
+      <w:ins w:id="91" w:author="Unknown Author" w:date="2022-04-12T00:30:53Z">
         <w:r>
           <w:rPr/>
           <w:t xml:space="preserve"> and </w:t>
         </w:r>
       </w:ins>
-      <w:ins w:id="91" w:author="Unknown Author" w:date="2022-04-12T00:30:53Z">
+      <w:ins w:id="92" w:author="Unknown Author" w:date="2022-04-12T00:30:53Z">
         <w:r>
           <w:rPr>
             <w:b/>
@@ -4985,13 +4997,13 @@
         <w:rPr/>
         <w:t xml:space="preserve">), not to scale. Each vertebra is shown in </w:t>
       </w:r>
-      <w:ins w:id="92" w:author="Unknown Author" w:date="2022-04-12T00:31:24Z">
+      <w:ins w:id="93" w:author="Unknown Author" w:date="2022-04-12T00:31:24Z">
         <w:r>
           <w:rPr/>
           <w:t xml:space="preserve">caudal view (on the left, parts </w:t>
         </w:r>
       </w:ins>
-      <w:ins w:id="93" w:author="Unknown Author" w:date="2022-04-12T00:31:24Z">
+      <w:ins w:id="94" w:author="Unknown Author" w:date="2022-04-12T00:31:24Z">
         <w:r>
           <w:rPr>
             <w:b/>
@@ -5000,13 +5012,13 @@
           <w:t>A</w:t>
         </w:r>
       </w:ins>
-      <w:ins w:id="94" w:author="Unknown Author" w:date="2022-04-12T00:31:24Z">
+      <w:ins w:id="95" w:author="Unknown Author" w:date="2022-04-12T00:31:24Z">
         <w:r>
           <w:rPr/>
           <w:t xml:space="preserve"> and </w:t>
         </w:r>
       </w:ins>
-      <w:ins w:id="95" w:author="Unknown Author" w:date="2022-04-12T00:31:24Z">
+      <w:ins w:id="96" w:author="Unknown Author" w:date="2022-04-12T00:31:24Z">
         <w:r>
           <w:rPr>
             <w:b/>
@@ -5015,7 +5027,7 @@
           <w:t>C</w:t>
         </w:r>
       </w:ins>
-      <w:ins w:id="96" w:author="Unknown Author" w:date="2022-04-12T00:31:24Z">
+      <w:ins w:id="97" w:author="Unknown Author" w:date="2022-04-12T00:31:24Z">
         <w:r>
           <w:rPr/>
           <w:t xml:space="preserve">) and </w:t>
@@ -5025,7 +5037,7 @@
         <w:rPr/>
         <w:t>left lateral view</w:t>
       </w:r>
-      <w:ins w:id="97" w:author="Unknown Author" w:date="2022-04-12T00:31:55Z">
+      <w:ins w:id="98" w:author="Unknown Author" w:date="2022-04-12T00:31:55Z">
         <w:r>
           <w:rPr/>
           <w:t>, reversed</w:t>
@@ -5035,19 +5047,19 @@
         <w:rPr/>
         <w:t xml:space="preserve"> (on the </w:t>
       </w:r>
-      <w:del w:id="98" w:author="Unknown Author" w:date="2022-04-12T00:31:40Z">
+      <w:del w:id="99" w:author="Unknown Author" w:date="2022-04-12T00:31:40Z">
         <w:r>
           <w:rPr/>
           <w:delText>left</w:delText>
         </w:r>
       </w:del>
-      <w:ins w:id="99" w:author="Unknown Author" w:date="2022-04-12T00:31:40Z">
+      <w:ins w:id="100" w:author="Unknown Author" w:date="2022-04-12T00:31:40Z">
         <w:r>
           <w:rPr/>
           <w:t xml:space="preserve">right, parts </w:t>
         </w:r>
       </w:ins>
-      <w:ins w:id="100" w:author="Unknown Author" w:date="2022-04-12T00:31:40Z">
+      <w:ins w:id="101" w:author="Unknown Author" w:date="2022-04-12T00:31:40Z">
         <w:r>
           <w:rPr>
             <w:b/>
@@ -5056,13 +5068,13 @@
           <w:t>B</w:t>
         </w:r>
       </w:ins>
-      <w:ins w:id="101" w:author="Unknown Author" w:date="2022-04-12T00:31:40Z">
+      <w:ins w:id="102" w:author="Unknown Author" w:date="2022-04-12T00:31:40Z">
         <w:r>
           <w:rPr/>
           <w:t xml:space="preserve"> and </w:t>
         </w:r>
       </w:ins>
-      <w:ins w:id="102" w:author="Unknown Author" w:date="2022-04-12T00:31:40Z">
+      <w:ins w:id="103" w:author="Unknown Author" w:date="2022-04-12T00:31:40Z">
         <w:r>
           <w:rPr>
             <w:b/>
@@ -5075,7 +5087,7 @@
         <w:rPr/>
         <w:t>)</w:t>
       </w:r>
-      <w:del w:id="103" w:author="Unknown Author" w:date="2022-04-12T00:31:22Z">
+      <w:del w:id="104" w:author="Unknown Author" w:date="2022-04-12T00:31:22Z">
         <w:r>
           <w:rPr/>
           <w:delText xml:space="preserve"> and caudal view (on the right)</w:delText>
@@ -5477,7 +5489,7 @@
         <w:rPr/>
         <w:t xml:space="preserve"> WRAZL 9840044, seventh cervical vertebra (with cervical rib attached) and sixth cervical vertebra (without rib) in articulation, in right lateral view. Photograph </w:t>
       </w:r>
-      <w:del w:id="104" w:author="Unknown Author" w:date="2022-04-13T00:48:20Z">
+      <w:del w:id="105" w:author="Unknown Author" w:date="2022-04-13T00:48:20Z">
         <w:r>
           <w:rPr/>
           <w:delText xml:space="preserve">kindly provided </w:delText>
@@ -5487,7 +5499,7 @@
         <w:rPr/>
         <w:t>by Jess Miller-Camp</w:t>
       </w:r>
-      <w:ins w:id="105" w:author="Unknown Author" w:date="2022-04-13T00:48:47Z">
+      <w:ins w:id="106" w:author="Unknown Author" w:date="2022-04-13T00:48:47Z">
         <w:r>
           <w:rPr/>
           <w:t>, used with permission</w:t>
@@ -5661,7 +5673,7 @@
         <w:rPr/>
         <w:t xml:space="preserve"> Two identical copies of the same vertebra </w:t>
       </w:r>
-      <w:ins w:id="106" w:author="Unknown Author" w:date="2022-04-13T01:13:27Z">
+      <w:ins w:id="107" w:author="Unknown Author" w:date="2022-04-13T01:13:27Z">
         <w:r>
           <w:rPr/>
           <w:t xml:space="preserve">are </w:t>
@@ -5682,7 +5694,7 @@
         <w:rPr/>
         <w:t xml:space="preserve"> The two copies </w:t>
       </w:r>
-      <w:ins w:id="107" w:author="Unknown Author" w:date="2022-04-13T01:13:29Z">
+      <w:ins w:id="108" w:author="Unknown Author" w:date="2022-04-13T01:13:29Z">
         <w:r>
           <w:rPr/>
           <w:t xml:space="preserve">are </w:t>
@@ -5692,7 +5704,7 @@
         <w:rPr/>
         <w:t xml:space="preserve">brought into the best whole-vertebra articulation that can be achieved </w:t>
       </w:r>
-      <w:ins w:id="108" w:author="Unknown Author" w:date="2022-04-13T01:13:34Z">
+      <w:ins w:id="109" w:author="Unknown Author" w:date="2022-04-13T01:13:34Z">
         <w:r>
           <w:rPr/>
           <w:t xml:space="preserve">by translation </w:t>
@@ -5713,7 +5725,7 @@
         <w:rPr/>
         <w:t xml:space="preserve"> The articulated pair </w:t>
       </w:r>
-      <w:ins w:id="109" w:author="Unknown Author" w:date="2022-04-13T01:13:45Z">
+      <w:ins w:id="110" w:author="Unknown Author" w:date="2022-04-13T01:13:45Z">
         <w:r>
           <w:rPr/>
           <w:t xml:space="preserve">are </w:t>

</xml_diff>